<commit_message>
preparing to update for gse
</commit_message>
<xml_diff>
--- a/static/Avocados_Script.docx
+++ b/static/Avocados_Script.docx
@@ -10,6 +10,7 @@
           <w:docPartUnique/>
         </w:docPartObj>
       </w:sdtPr>
+      <w:sdtEndPr/>
       <w:sdtContent>
         <w:p>
           <w:r>
@@ -40,7 +41,7 @@
                         <pic:cNvPicPr/>
                       </pic:nvPicPr>
                       <pic:blipFill>
-                        <a:blip r:embed="rId7">
+                        <a:blip r:embed="rId8">
                           <a:extLst>
                             <a:ext uri="{28A0092B-C50C-407E-A947-70E740481C1C}">
                               <a14:useLocalDpi xmlns:a14="http://schemas.microsoft.com/office/drawing/2010/main" val="0"/>
@@ -148,6 +149,7 @@
                                   <w:dataBinding w:prefixMappings="xmlns:ns0='http://purl.org/dc/elements/1.1/' xmlns:ns1='http://schemas.openxmlformats.org/package/2006/metadata/core-properties' " w:xpath="/ns1:coreProperties[1]/ns0:creator[1]" w:storeItemID="{6C3C8BC8-F283-45AE-878A-BAB7291924A1}"/>
                                   <w:text/>
                                 </w:sdtPr>
+                                <w:sdtEndPr/>
                                 <w:sdtContent>
                                   <w:p>
                                     <w:pPr>
@@ -193,6 +195,7 @@
                                     <w:dataBinding w:prefixMappings="xmlns:ns0='http://schemas.microsoft.com/office/2006/coverPageProps' " w:xpath="/ns0:CoverPageProperties[1]/ns0:CompanyEmail[1]" w:storeItemID="{55AF091B-3C7A-41E3-B477-F2FDAA23CFDA}"/>
                                     <w:text/>
                                   </w:sdtPr>
+                                  <w:sdtEndPr/>
                                   <w:sdtContent>
                                     <w:r>
                                       <w:rPr>
@@ -247,6 +250,7 @@
                             <w:dataBinding w:prefixMappings="xmlns:ns0='http://purl.org/dc/elements/1.1/' xmlns:ns1='http://schemas.openxmlformats.org/package/2006/metadata/core-properties' " w:xpath="/ns1:coreProperties[1]/ns0:creator[1]" w:storeItemID="{6C3C8BC8-F283-45AE-878A-BAB7291924A1}"/>
                             <w:text/>
                           </w:sdtPr>
+                          <w:sdtEndPr/>
                           <w:sdtContent>
                             <w:p>
                               <w:pPr>
@@ -292,6 +296,7 @@
                               <w:dataBinding w:prefixMappings="xmlns:ns0='http://schemas.microsoft.com/office/2006/coverPageProps' " w:xpath="/ns0:CoverPageProperties[1]/ns0:CompanyEmail[1]" w:storeItemID="{55AF091B-3C7A-41E3-B477-F2FDAA23CFDA}"/>
                               <w:text/>
                             </w:sdtPr>
+                            <w:sdtEndPr/>
                             <w:sdtContent>
                               <w:r>
                                 <w:rPr>
@@ -407,6 +412,7 @@
                                   <w:dataBinding w:prefixMappings="xmlns:ns0='http://schemas.microsoft.com/office/2006/coverPageProps' " w:xpath="/ns0:CoverPageProperties[1]/ns0:Abstract[1]" w:storeItemID="{55AF091B-3C7A-41E3-B477-F2FDAA23CFDA}"/>
                                   <w:text w:multiLine="1"/>
                                 </w:sdtPr>
+                                <w:sdtEndPr/>
                                 <w:sdtContent>
                                   <w:p>
                                     <w:pPr>
@@ -486,6 +492,7 @@
                             <w:dataBinding w:prefixMappings="xmlns:ns0='http://schemas.microsoft.com/office/2006/coverPageProps' " w:xpath="/ns0:CoverPageProperties[1]/ns0:Abstract[1]" w:storeItemID="{55AF091B-3C7A-41E3-B477-F2FDAA23CFDA}"/>
                             <w:text w:multiLine="1"/>
                           </w:sdtPr>
+                          <w:sdtEndPr/>
                           <w:sdtContent>
                             <w:p>
                               <w:pPr>
@@ -633,6 +640,7 @@
                                   <w:dataBinding w:prefixMappings="xmlns:ns0='http://purl.org/dc/elements/1.1/' xmlns:ns1='http://schemas.openxmlformats.org/package/2006/metadata/core-properties' " w:xpath="/ns1:coreProperties[1]/ns0:subject[1]" w:storeItemID="{6C3C8BC8-F283-45AE-878A-BAB7291924A1}"/>
                                   <w:text/>
                                 </w:sdtPr>
+                                <w:sdtEndPr/>
                                 <w:sdtContent>
                                   <w:p>
                                     <w:pPr>
@@ -734,6 +742,7 @@
                             <w:dataBinding w:prefixMappings="xmlns:ns0='http://purl.org/dc/elements/1.1/' xmlns:ns1='http://schemas.openxmlformats.org/package/2006/metadata/core-properties' " w:xpath="/ns1:coreProperties[1]/ns0:subject[1]" w:storeItemID="{6C3C8BC8-F283-45AE-878A-BAB7291924A1}"/>
                             <w:text/>
                           </w:sdtPr>
+                          <w:sdtEndPr/>
                           <w:sdtContent>
                             <w:p>
                               <w:pPr>
@@ -772,6 +781,413 @@
         </w:p>
       </w:sdtContent>
     </w:sdt>
+    <w:p>
+      <w:pPr>
+        <w:pStyle w:val="Heading1"/>
+      </w:pPr>
+      <w:r>
+        <w:rPr>
+          <w:noProof/>
+        </w:rPr>
+        <w:lastRenderedPageBreak/>
+        <w:drawing>
+          <wp:anchor distT="0" distB="0" distL="114300" distR="114300" simplePos="0" relativeHeight="251663360" behindDoc="0" locked="0" layoutInCell="1" allowOverlap="1" wp14:anchorId="3DB22BCE" wp14:editId="1BB523BF">
+            <wp:simplePos x="0" y="0"/>
+            <wp:positionH relativeFrom="column">
+              <wp:posOffset>3975099</wp:posOffset>
+            </wp:positionH>
+            <wp:positionV relativeFrom="paragraph">
+              <wp:posOffset>0</wp:posOffset>
+            </wp:positionV>
+            <wp:extent cx="2749529" cy="877570"/>
+            <wp:effectExtent l="0" t="0" r="0" b="0"/>
+            <wp:wrapSquare wrapText="bothSides"/>
+            <wp:docPr id="23" name="Picture 23" descr="A picture containing object, clock&#10;&#10;Description generated with high confidence"/>
+            <wp:cNvGraphicFramePr>
+              <a:graphicFrameLocks xmlns:a="http://schemas.openxmlformats.org/drawingml/2006/main" noChangeAspect="1"/>
+            </wp:cNvGraphicFramePr>
+            <a:graphic xmlns:a="http://schemas.openxmlformats.org/drawingml/2006/main">
+              <a:graphicData uri="http://schemas.openxmlformats.org/drawingml/2006/picture">
+                <pic:pic xmlns:pic="http://schemas.openxmlformats.org/drawingml/2006/picture">
+                  <pic:nvPicPr>
+                    <pic:cNvPr id="23" name="avocado-inc-logo.png"/>
+                    <pic:cNvPicPr/>
+                  </pic:nvPicPr>
+                  <pic:blipFill>
+                    <a:blip r:embed="rId9" cstate="print">
+                      <a:extLst>
+                        <a:ext uri="{28A0092B-C50C-407E-A947-70E740481C1C}">
+                          <a14:useLocalDpi xmlns:a14="http://schemas.microsoft.com/office/drawing/2010/main" val="0"/>
+                        </a:ext>
+                      </a:extLst>
+                    </a:blip>
+                    <a:stretch>
+                      <a:fillRect/>
+                    </a:stretch>
+                  </pic:blipFill>
+                  <pic:spPr>
+                    <a:xfrm>
+                      <a:off x="0" y="0"/>
+                      <a:ext cx="2769234" cy="883859"/>
+                    </a:xfrm>
+                    <a:prstGeom prst="rect">
+                      <a:avLst/>
+                    </a:prstGeom>
+                  </pic:spPr>
+                </pic:pic>
+              </a:graphicData>
+            </a:graphic>
+            <wp14:sizeRelH relativeFrom="margin">
+              <wp14:pctWidth>0</wp14:pctWidth>
+            </wp14:sizeRelH>
+            <wp14:sizeRelV relativeFrom="margin">
+              <wp14:pctHeight>0</wp14:pctHeight>
+            </wp14:sizeRelV>
+          </wp:anchor>
+        </w:drawing>
+      </w:r>
+      <w:r>
+        <w:t xml:space="preserve">Overview </w:t>
+      </w:r>
+    </w:p>
+    <w:p>
+      <w:r>
+        <w:tab/>
+        <w:t xml:space="preserve">Once upon a time there was a startup by the name of Avocado Inc. </w:t>
+      </w:r>
+    </w:p>
+    <w:p>
+      <w:r>
+        <w:t xml:space="preserve">Actors: </w:t>
+      </w:r>
+    </w:p>
+    <w:p>
+      <w:pPr>
+        <w:pStyle w:val="ListParagraph"/>
+        <w:numPr>
+          <w:ilvl w:val="0"/>
+          <w:numId w:val="1"/>
+        </w:numPr>
+      </w:pPr>
+      <w:r>
+        <w:t>Lisa – Marketing Exec at Avocado Inc.</w:t>
+      </w:r>
+    </w:p>
+    <w:p>
+      <w:pPr>
+        <w:pStyle w:val="ListParagraph"/>
+        <w:numPr>
+          <w:ilvl w:val="0"/>
+          <w:numId w:val="1"/>
+        </w:numPr>
+      </w:pPr>
+      <w:r>
+        <w:t xml:space="preserve">Roland – CIO at Avocado Inc. </w:t>
+      </w:r>
+    </w:p>
+    <w:p>
+      <w:pPr>
+        <w:pStyle w:val="Heading1"/>
+      </w:pPr>
+      <w:r>
+        <w:t>Intro</w:t>
+      </w:r>
+      <w:r>
+        <w:t xml:space="preserve"> (Lisa, Marketing Exec)</w:t>
+      </w:r>
+    </w:p>
+    <w:p>
+      <w:pPr>
+        <w:pStyle w:val="Subtitle"/>
+      </w:pPr>
+      <w:r>
+        <w:t>I AM LISA</w:t>
+      </w:r>
+    </w:p>
+    <w:p>
+      <w:r>
+        <w:t>Avocado Inc.</w:t>
+      </w:r>
+    </w:p>
+    <w:p>
+      <w:pPr>
+        <w:pStyle w:val="ListParagraph"/>
+        <w:numPr>
+          <w:ilvl w:val="0"/>
+          <w:numId w:val="2"/>
+        </w:numPr>
+      </w:pPr>
+      <w:r>
+        <w:t>Lifestyle Branding Company</w:t>
+      </w:r>
+    </w:p>
+    <w:p>
+      <w:pPr>
+        <w:pStyle w:val="ListParagraph"/>
+        <w:numPr>
+          <w:ilvl w:val="0"/>
+          <w:numId w:val="2"/>
+        </w:numPr>
+      </w:pPr>
+      <w:r>
+        <w:t xml:space="preserve">Sells Avocados, oil, butter, cosmetics </w:t>
+      </w:r>
+    </w:p>
+    <w:p/>
+    <w:p>
+      <w:r>
+        <w:t>Avocado Inc. Use of Oracle Cloud</w:t>
+      </w:r>
+    </w:p>
+    <w:p>
+      <w:pPr>
+        <w:pStyle w:val="ListParagraph"/>
+        <w:numPr>
+          <w:ilvl w:val="0"/>
+          <w:numId w:val="4"/>
+        </w:numPr>
+      </w:pPr>
+      <w:r>
+        <w:t>OAC – Analytics</w:t>
+      </w:r>
+    </w:p>
+    <w:p>
+      <w:pPr>
+        <w:pStyle w:val="ListParagraph"/>
+        <w:numPr>
+          <w:ilvl w:val="0"/>
+          <w:numId w:val="4"/>
+        </w:numPr>
+      </w:pPr>
+      <w:r>
+        <w:t xml:space="preserve">Big Data Platform </w:t>
+      </w:r>
+    </w:p>
+    <w:p/>
+    <w:p>
+      <w:pPr>
+        <w:pStyle w:val="ListParagraph"/>
+        <w:numPr>
+          <w:ilvl w:val="0"/>
+          <w:numId w:val="3"/>
+        </w:numPr>
+      </w:pPr>
+      <w:r>
+        <w:t xml:space="preserve">Oracle Analytics Cloud </w:t>
+      </w:r>
+    </w:p>
+    <w:p>
+      <w:pPr>
+        <w:pStyle w:val="ListParagraph"/>
+        <w:numPr>
+          <w:ilvl w:val="1"/>
+          <w:numId w:val="3"/>
+        </w:numPr>
+      </w:pPr>
+      <w:r>
+        <w:t>Integrating Disparate Data</w:t>
+      </w:r>
+      <w:r>
+        <w:t xml:space="preserve"> / Data-blending</w:t>
+      </w:r>
+    </w:p>
+    <w:p>
+      <w:pPr>
+        <w:pStyle w:val="ListParagraph"/>
+        <w:numPr>
+          <w:ilvl w:val="1"/>
+          <w:numId w:val="3"/>
+        </w:numPr>
+      </w:pPr>
+      <w:r>
+        <w:t>Visualizing -  Quick Exploration/Dashboards</w:t>
+      </w:r>
+    </w:p>
+    <w:p>
+      <w:pPr>
+        <w:pStyle w:val="ListParagraph"/>
+        <w:numPr>
+          <w:ilvl w:val="1"/>
+          <w:numId w:val="3"/>
+        </w:numPr>
+      </w:pPr>
+      <w:r>
+        <w:t>Quick/Easy Analytics &amp; ML</w:t>
+      </w:r>
+    </w:p>
+    <w:p/>
+    <w:p>
+      <w:pPr>
+        <w:pStyle w:val="ListParagraph"/>
+        <w:numPr>
+          <w:ilvl w:val="0"/>
+          <w:numId w:val="3"/>
+        </w:numPr>
+      </w:pPr>
+      <w:r>
+        <w:t xml:space="preserve">Big Data Cloud </w:t>
+      </w:r>
+    </w:p>
+    <w:p>
+      <w:pPr>
+        <w:pStyle w:val="ListParagraph"/>
+        <w:numPr>
+          <w:ilvl w:val="1"/>
+          <w:numId w:val="3"/>
+        </w:numPr>
+      </w:pPr>
+      <w:r>
+        <w:t>Streaming / Distributed Datasets</w:t>
+      </w:r>
+    </w:p>
+    <w:p>
+      <w:pPr>
+        <w:pStyle w:val="ListParagraph"/>
+        <w:numPr>
+          <w:ilvl w:val="1"/>
+          <w:numId w:val="3"/>
+        </w:numPr>
+      </w:pPr>
+      <w:r>
+        <w:t>Large-Scale Data Engineering</w:t>
+      </w:r>
+    </w:p>
+    <w:p/>
+    <w:p>
+      <w:pPr>
+        <w:pStyle w:val="ListParagraph"/>
+        <w:numPr>
+          <w:ilvl w:val="0"/>
+          <w:numId w:val="3"/>
+        </w:numPr>
+      </w:pPr>
+      <w:r>
+        <w:t>Oracle ERP</w:t>
+      </w:r>
+    </w:p>
+    <w:p>
+      <w:pPr>
+        <w:pStyle w:val="ListParagraph"/>
+        <w:numPr>
+          <w:ilvl w:val="1"/>
+          <w:numId w:val="3"/>
+        </w:numPr>
+      </w:pPr>
+      <w:r>
+        <w:t>Seriously, what is this?</w:t>
+      </w:r>
+    </w:p>
+    <w:p>
+      <w:pPr>
+        <w:pStyle w:val="ListParagraph"/>
+        <w:numPr>
+          <w:ilvl w:val="1"/>
+          <w:numId w:val="3"/>
+        </w:numPr>
+      </w:pPr>
+      <w:r>
+        <w:t>Why??? Do we get commission on ERP?</w:t>
+      </w:r>
+    </w:p>
+    <w:p/>
+    <w:p>
+      <w:pPr>
+        <w:pStyle w:val="ListParagraph"/>
+        <w:numPr>
+          <w:ilvl w:val="0"/>
+          <w:numId w:val="3"/>
+        </w:numPr>
+      </w:pPr>
+      <w:r>
+        <w:t>Oracle Event Hub</w:t>
+      </w:r>
+    </w:p>
+    <w:p>
+      <w:pPr>
+        <w:pStyle w:val="ListParagraph"/>
+        <w:numPr>
+          <w:ilvl w:val="1"/>
+          <w:numId w:val="3"/>
+        </w:numPr>
+      </w:pPr>
+      <w:r>
+        <w:t>Failsafe way to Capture fast-moving data</w:t>
+      </w:r>
+    </w:p>
+    <w:p/>
+    <w:p>
+      <w:pPr>
+        <w:pStyle w:val="ListParagraph"/>
+        <w:numPr>
+          <w:ilvl w:val="0"/>
+          <w:numId w:val="3"/>
+        </w:numPr>
+      </w:pPr>
+      <w:r>
+        <w:t>Oracle Application Container Cloud</w:t>
+      </w:r>
+    </w:p>
+    <w:p>
+      <w:pPr>
+        <w:pStyle w:val="ListParagraph"/>
+        <w:numPr>
+          <w:ilvl w:val="1"/>
+          <w:numId w:val="3"/>
+        </w:numPr>
+      </w:pPr>
+      <w:r>
+        <w:t>Quickly Deploy/Scale containeriz</w:t>
+      </w:r>
+      <w:r>
+        <w:t>e-</w:t>
+      </w:r>
+      <w:r>
+        <w:t xml:space="preserve">able apps on cloud  </w:t>
+      </w:r>
+    </w:p>
+    <w:p/>
+    <w:p>
+      <w:pPr>
+        <w:pStyle w:val="Heading1"/>
+      </w:pPr>
+      <w:r>
+        <w:lastRenderedPageBreak/>
+        <w:t>OAC (Lisa</w:t>
+      </w:r>
+      <w:r>
+        <w:t>, Marketing Exec</w:t>
+      </w:r>
+      <w:r>
+        <w:t>)</w:t>
+      </w:r>
+    </w:p>
+    <w:p>
+      <w:pPr>
+        <w:pStyle w:val="Subtitle"/>
+      </w:pPr>
+      <w:r>
+        <w:t>I AM LISA</w:t>
+      </w:r>
+    </w:p>
+    <w:p/>
+    <w:p>
+      <w:pPr>
+        <w:pStyle w:val="Heading1"/>
+      </w:pPr>
+      <w:r>
+        <w:t>BDC (Roland, CIO)</w:t>
+      </w:r>
+    </w:p>
+    <w:p>
+      <w:pPr>
+        <w:pStyle w:val="Subtitle"/>
+      </w:pPr>
+      <w:r>
+        <w:t>I AM ROLAND</w:t>
+      </w:r>
+    </w:p>
+    <w:p/>
+    <w:p/>
     <w:tbl>
       <w:tblPr>
         <w:tblStyle w:val="TableGrid"/>
@@ -790,7 +1206,6 @@
           </w:tcPr>
           <w:p>
             <w:r>
-              <w:lastRenderedPageBreak/>
               <w:t>Screen</w:t>
             </w:r>
           </w:p>
@@ -832,7 +1247,7 @@
                           <pic:cNvPicPr/>
                         </pic:nvPicPr>
                         <pic:blipFill>
-                          <a:blip r:embed="rId8"/>
+                          <a:blip r:embed="rId10"/>
                           <a:stretch>
                             <a:fillRect/>
                           </a:stretch>
@@ -940,6 +1355,7 @@
               <w:rPr>
                 <w:noProof/>
               </w:rPr>
+              <w:lastRenderedPageBreak/>
               <w:drawing>
                 <wp:inline distT="0" distB="0" distL="0" distR="0" wp14:anchorId="59128692" wp14:editId="36C16A9A">
                   <wp:extent cx="3714750" cy="1454150"/>
@@ -956,7 +1372,7 @@
                           <pic:cNvPicPr/>
                         </pic:nvPicPr>
                         <pic:blipFill>
-                          <a:blip r:embed="rId9"/>
+                          <a:blip r:embed="rId11"/>
                           <a:stretch>
                             <a:fillRect/>
                           </a:stretch>
@@ -1000,7 +1416,6 @@
               <w:rPr>
                 <w:noProof/>
               </w:rPr>
-              <w:lastRenderedPageBreak/>
               <w:drawing>
                 <wp:inline distT="0" distB="0" distL="0" distR="0" wp14:anchorId="35236E70" wp14:editId="2B508605">
                   <wp:extent cx="2595562" cy="2182156"/>
@@ -1017,7 +1432,7 @@
                           <pic:cNvPicPr/>
                         </pic:nvPicPr>
                         <pic:blipFill>
-                          <a:blip r:embed="rId10"/>
+                          <a:blip r:embed="rId12"/>
                           <a:stretch>
                             <a:fillRect/>
                           </a:stretch>
@@ -1059,6 +1474,8 @@
               <w:br/>
               <w:t>Revenue Finance data stored in Oracle Fusion ERP Financial Cloud;</w:t>
             </w:r>
+            <w:bookmarkStart w:id="0" w:name="_GoBack"/>
+            <w:bookmarkEnd w:id="0"/>
             <w:r>
               <w:br/>
               <w:t>Marketing budget per month and channel stored in an excel file which she maintains herself;</w:t>
@@ -1097,7 +1514,7 @@
                           <pic:cNvPicPr/>
                         </pic:nvPicPr>
                         <pic:blipFill>
-                          <a:blip r:embed="rId11"/>
+                          <a:blip r:embed="rId13"/>
                           <a:stretch>
                             <a:fillRect/>
                           </a:stretch>
@@ -1157,7 +1574,7 @@
                           <pic:cNvPicPr/>
                         </pic:nvPicPr>
                         <pic:blipFill>
-                          <a:blip r:embed="rId12"/>
+                          <a:blip r:embed="rId14"/>
                           <a:stretch>
                             <a:fillRect/>
                           </a:stretch>
@@ -1203,6 +1620,7 @@
               <w:rPr>
                 <w:noProof/>
               </w:rPr>
+              <w:lastRenderedPageBreak/>
               <w:drawing>
                 <wp:inline distT="0" distB="0" distL="0" distR="0" wp14:anchorId="3F13C019" wp14:editId="73BD4E46">
                   <wp:extent cx="3714750" cy="1786334"/>
@@ -1219,7 +1637,7 @@
                           <pic:cNvPicPr/>
                         </pic:nvPicPr>
                         <pic:blipFill>
-                          <a:blip r:embed="rId13"/>
+                          <a:blip r:embed="rId15"/>
                           <a:stretch>
                             <a:fillRect/>
                           </a:stretch>
@@ -1270,7 +1688,6 @@
               <w:rPr>
                 <w:noProof/>
               </w:rPr>
-              <w:lastRenderedPageBreak/>
               <w:drawing>
                 <wp:inline distT="0" distB="0" distL="0" distR="0" wp14:anchorId="4070CBC4" wp14:editId="4245ED41">
                   <wp:extent cx="3676650" cy="2225539"/>
@@ -1287,7 +1704,7 @@
                           <pic:cNvPicPr/>
                         </pic:nvPicPr>
                         <pic:blipFill>
-                          <a:blip r:embed="rId14"/>
+                          <a:blip r:embed="rId16"/>
                           <a:stretch>
                             <a:fillRect/>
                           </a:stretch>
@@ -1346,7 +1763,7 @@
                           <pic:cNvPicPr/>
                         </pic:nvPicPr>
                         <pic:blipFill>
-                          <a:blip r:embed="rId15"/>
+                          <a:blip r:embed="rId17"/>
                           <a:stretch>
                             <a:fillRect/>
                           </a:stretch>
@@ -1405,7 +1822,7 @@
                           <pic:cNvPicPr/>
                         </pic:nvPicPr>
                         <pic:blipFill>
-                          <a:blip r:embed="rId16"/>
+                          <a:blip r:embed="rId18"/>
                           <a:stretch>
                             <a:fillRect/>
                           </a:stretch>
@@ -1453,6 +1870,7 @@
               <w:rPr>
                 <w:noProof/>
               </w:rPr>
+              <w:lastRenderedPageBreak/>
               <w:drawing>
                 <wp:inline distT="0" distB="0" distL="0" distR="0" wp14:anchorId="433F08A9" wp14:editId="643C1B13">
                   <wp:extent cx="3652837" cy="1714804"/>
@@ -1469,7 +1887,7 @@
                           <pic:cNvPicPr/>
                         </pic:nvPicPr>
                         <pic:blipFill>
-                          <a:blip r:embed="rId17"/>
+                          <a:blip r:embed="rId19"/>
                           <a:stretch>
                             <a:fillRect/>
                           </a:stretch>
@@ -1533,7 +1951,6 @@
               <w:rPr>
                 <w:noProof/>
               </w:rPr>
-              <w:lastRenderedPageBreak/>
               <w:drawing>
                 <wp:inline distT="0" distB="0" distL="0" distR="0" wp14:anchorId="70E7A661" wp14:editId="01E6C876">
                   <wp:extent cx="3671887" cy="1749638"/>
@@ -1550,7 +1967,7 @@
                           <pic:cNvPicPr/>
                         </pic:nvPicPr>
                         <pic:blipFill>
-                          <a:blip r:embed="rId18"/>
+                          <a:blip r:embed="rId20"/>
                           <a:stretch>
                             <a:fillRect/>
                           </a:stretch>
@@ -1614,7 +2031,7 @@
                           <pic:cNvPicPr/>
                         </pic:nvPicPr>
                         <pic:blipFill>
-                          <a:blip r:embed="rId19"/>
+                          <a:blip r:embed="rId21"/>
                           <a:stretch>
                             <a:fillRect/>
                           </a:stretch>
@@ -1678,7 +2095,7 @@
                           <pic:cNvPicPr/>
                         </pic:nvPicPr>
                         <pic:blipFill>
-                          <a:blip r:embed="rId20"/>
+                          <a:blip r:embed="rId22"/>
                           <a:stretch>
                             <a:fillRect/>
                           </a:stretch>
@@ -1782,7 +2199,7 @@
                           <pic:cNvPicPr/>
                         </pic:nvPicPr>
                         <pic:blipFill>
-                          <a:blip r:embed="rId21"/>
+                          <a:blip r:embed="rId23"/>
                           <a:stretch>
                             <a:fillRect/>
                           </a:stretch>
@@ -1908,7 +2325,7 @@
                           <pic:cNvPicPr/>
                         </pic:nvPicPr>
                         <pic:blipFill>
-                          <a:blip r:embed="rId22"/>
+                          <a:blip r:embed="rId24"/>
                           <a:stretch>
                             <a:fillRect/>
                           </a:stretch>
@@ -1947,10 +2364,7 @@
               <w:t xml:space="preserve"> twitter data about avocado’s into Event Hub. Event Hub is similar to Apache Kafka and uses a publish/subscribe mechanism with data retention. In this scenario we use Twitter as a publisher to Event Hub.</w:t>
             </w:r>
           </w:p>
-          <w:p>
-            <w:bookmarkStart w:id="0" w:name="_GoBack"/>
-            <w:bookmarkEnd w:id="0"/>
-          </w:p>
+          <w:p/>
         </w:tc>
       </w:tr>
       <w:tr>
@@ -1984,7 +2398,7 @@
                           <pic:cNvPicPr/>
                         </pic:nvPicPr>
                         <pic:blipFill>
-                          <a:blip r:embed="rId23"/>
+                          <a:blip r:embed="rId25"/>
                           <a:stretch>
                             <a:fillRect/>
                           </a:stretch>
@@ -2048,7 +2462,7 @@
                           <pic:cNvPicPr/>
                         </pic:nvPicPr>
                         <pic:blipFill>
-                          <a:blip r:embed="rId24"/>
+                          <a:blip r:embed="rId26"/>
                           <a:stretch>
                             <a:fillRect/>
                           </a:stretch>
@@ -2109,10 +2523,10 @@
                   <v:path o:extrusionok="f" gradientshapeok="t" o:connecttype="rect"/>
                   <o:lock v:ext="edit" aspectratio="t"/>
                 </v:shapetype>
-                <v:shape id="_x0000_i1034" type="#_x0000_t75" style="width:288.15pt;height:223.2pt" o:ole="">
-                  <v:imagedata r:id="rId25" o:title=""/>
+                <v:shape id="_x0000_i1025" type="#_x0000_t75" style="width:288.15pt;height:223.2pt" o:ole="">
+                  <v:imagedata r:id="rId27" o:title=""/>
                 </v:shape>
-                <o:OLEObject Type="Embed" ProgID="PBrush" ShapeID="_x0000_i1034" DrawAspect="Content" ObjectID="_1582618598" r:id="rId26"/>
+                <o:OLEObject Type="Embed" ProgID="PBrush" ShapeID="_x0000_i1025" DrawAspect="Content" ObjectID="_1582722545" r:id="rId28"/>
               </w:object>
             </w:r>
           </w:p>
@@ -2162,7 +2576,7 @@
                           <pic:cNvPicPr/>
                         </pic:nvPicPr>
                         <pic:blipFill>
-                          <a:blip r:embed="rId27"/>
+                          <a:blip r:embed="rId29"/>
                           <a:stretch>
                             <a:fillRect/>
                           </a:stretch>
@@ -2238,7 +2652,7 @@
                           <pic:cNvPicPr/>
                         </pic:nvPicPr>
                         <pic:blipFill>
-                          <a:blip r:embed="rId28"/>
+                          <a:blip r:embed="rId30"/>
                           <a:stretch>
                             <a:fillRect/>
                           </a:stretch>
@@ -2290,8 +2704,8 @@
     </w:tbl>
     <w:p/>
     <w:sectPr>
-      <w:headerReference w:type="default" r:id="rId29"/>
-      <w:footerReference w:type="default" r:id="rId30"/>
+      <w:headerReference w:type="default" r:id="rId31"/>
+      <w:footerReference w:type="default" r:id="rId32"/>
       <w:pgSz w:w="12240" w:h="15840"/>
       <w:pgMar w:top="720" w:right="720" w:bottom="720" w:left="720" w:header="720" w:footer="720" w:gutter="0"/>
       <w:pgNumType w:start="0"/>
@@ -2398,13 +2812,7 @@
       <w:ptab w:relativeTo="margin" w:alignment="center" w:leader="none"/>
     </w:r>
     <w:r>
-      <w:t xml:space="preserve">Embracing Data Variety </w:t>
-    </w:r>
-    <w:r>
-      <w:t>with</w:t>
-    </w:r>
-    <w:r>
-      <w:t xml:space="preserve"> Oracle Cloud</w:t>
+      <w:t>Embracing Data Variety with Oracle Cloud</w:t>
     </w:r>
     <w:r>
       <w:ptab w:relativeTo="margin" w:alignment="right" w:leader="none"/>
@@ -2466,604 +2874,477 @@
 </w:hdr>
 </file>
 
+<file path=word/numbering.xml><?xml version="1.0" encoding="utf-8"?>
+<w:numbering xmlns:wpc="http://schemas.microsoft.com/office/word/2010/wordprocessingCanvas" xmlns:cx="http://schemas.microsoft.com/office/drawing/2014/chartex" xmlns:cx1="http://schemas.microsoft.com/office/drawing/2015/9/8/chartex" xmlns:cx2="http://schemas.microsoft.com/office/drawing/2015/10/21/chartex" xmlns:cx3="http://schemas.microsoft.com/office/drawing/2016/5/9/chartex" xmlns:cx4="http://schemas.microsoft.com/office/drawing/2016/5/10/chartex" xmlns:cx5="http://schemas.microsoft.com/office/drawing/2016/5/11/chartex" xmlns:cx6="http://schemas.microsoft.com/office/drawing/2016/5/12/chartex" xmlns:cx7="http://schemas.microsoft.com/office/drawing/2016/5/13/chartex" xmlns:cx8="http://schemas.microsoft.com/office/drawing/2016/5/14/chartex" xmlns:mc="http://schemas.openxmlformats.org/markup-compatibility/2006" xmlns:aink="http://schemas.microsoft.com/office/drawing/2016/ink" xmlns:am3d="http://schemas.microsoft.com/office/drawing/2017/model3d" xmlns:o="urn:schemas-microsoft-com:office:office" xmlns:r="http://schemas.openxmlformats.org/officeDocument/2006/relationships" xmlns:m="http://schemas.openxmlformats.org/officeDocument/2006/math" xmlns:v="urn:schemas-microsoft-com:vml" xmlns:wp14="http://schemas.microsoft.com/office/word/2010/wordprocessingDrawing" xmlns:wp="http://schemas.openxmlformats.org/drawingml/2006/wordprocessingDrawing" xmlns:w10="urn:schemas-microsoft-com:office:word" xmlns:w="http://schemas.openxmlformats.org/wordprocessingml/2006/main" xmlns:w14="http://schemas.microsoft.com/office/word/2010/wordml" xmlns:w15="http://schemas.microsoft.com/office/word/2012/wordml" xmlns:w16cid="http://schemas.microsoft.com/office/word/2016/wordml/cid" xmlns:w16se="http://schemas.microsoft.com/office/word/2015/wordml/symex" xmlns:wpg="http://schemas.microsoft.com/office/word/2010/wordprocessingGroup" xmlns:wpi="http://schemas.microsoft.com/office/word/2010/wordprocessingInk" xmlns:wne="http://schemas.microsoft.com/office/word/2006/wordml" xmlns:wps="http://schemas.microsoft.com/office/word/2010/wordprocessingShape" mc:Ignorable="w14 w15 w16se w16cid wp14">
+  <w:abstractNum w:abstractNumId="0" w15:restartNumberingAfterBreak="0">
+    <w:nsid w:val="08B82873"/>
+    <w:multiLevelType w:val="hybridMultilevel"/>
+    <w:tmpl w:val="6B6EC37A"/>
+    <w:lvl w:ilvl="0" w:tplc="A15EFE18">
+      <w:numFmt w:val="bullet"/>
+      <w:lvlText w:val=""/>
+      <w:lvlJc w:val="left"/>
+      <w:pPr>
+        <w:ind w:left="1080" w:hanging="360"/>
+      </w:pPr>
+      <w:rPr>
+        <w:rFonts w:ascii="Symbol" w:eastAsiaTheme="minorHAnsi" w:hAnsi="Symbol" w:cstheme="minorBidi" w:hint="default"/>
+      </w:rPr>
+    </w:lvl>
+    <w:lvl w:ilvl="1" w:tplc="04090003" w:tentative="1">
+      <w:start w:val="1"/>
+      <w:numFmt w:val="bullet"/>
+      <w:lvlText w:val="o"/>
+      <w:lvlJc w:val="left"/>
+      <w:pPr>
+        <w:ind w:left="1800" w:hanging="360"/>
+      </w:pPr>
+      <w:rPr>
+        <w:rFonts w:ascii="Courier New" w:hAnsi="Courier New" w:cs="Courier New" w:hint="default"/>
+      </w:rPr>
+    </w:lvl>
+    <w:lvl w:ilvl="2" w:tplc="04090005" w:tentative="1">
+      <w:start w:val="1"/>
+      <w:numFmt w:val="bullet"/>
+      <w:lvlText w:val=""/>
+      <w:lvlJc w:val="left"/>
+      <w:pPr>
+        <w:ind w:left="2520" w:hanging="360"/>
+      </w:pPr>
+      <w:rPr>
+        <w:rFonts w:ascii="Wingdings" w:hAnsi="Wingdings" w:hint="default"/>
+      </w:rPr>
+    </w:lvl>
+    <w:lvl w:ilvl="3" w:tplc="04090001" w:tentative="1">
+      <w:start w:val="1"/>
+      <w:numFmt w:val="bullet"/>
+      <w:lvlText w:val=""/>
+      <w:lvlJc w:val="left"/>
+      <w:pPr>
+        <w:ind w:left="3240" w:hanging="360"/>
+      </w:pPr>
+      <w:rPr>
+        <w:rFonts w:ascii="Symbol" w:hAnsi="Symbol" w:hint="default"/>
+      </w:rPr>
+    </w:lvl>
+    <w:lvl w:ilvl="4" w:tplc="04090003" w:tentative="1">
+      <w:start w:val="1"/>
+      <w:numFmt w:val="bullet"/>
+      <w:lvlText w:val="o"/>
+      <w:lvlJc w:val="left"/>
+      <w:pPr>
+        <w:ind w:left="3960" w:hanging="360"/>
+      </w:pPr>
+      <w:rPr>
+        <w:rFonts w:ascii="Courier New" w:hAnsi="Courier New" w:cs="Courier New" w:hint="default"/>
+      </w:rPr>
+    </w:lvl>
+    <w:lvl w:ilvl="5" w:tplc="04090005" w:tentative="1">
+      <w:start w:val="1"/>
+      <w:numFmt w:val="bullet"/>
+      <w:lvlText w:val=""/>
+      <w:lvlJc w:val="left"/>
+      <w:pPr>
+        <w:ind w:left="4680" w:hanging="360"/>
+      </w:pPr>
+      <w:rPr>
+        <w:rFonts w:ascii="Wingdings" w:hAnsi="Wingdings" w:hint="default"/>
+      </w:rPr>
+    </w:lvl>
+    <w:lvl w:ilvl="6" w:tplc="04090001" w:tentative="1">
+      <w:start w:val="1"/>
+      <w:numFmt w:val="bullet"/>
+      <w:lvlText w:val=""/>
+      <w:lvlJc w:val="left"/>
+      <w:pPr>
+        <w:ind w:left="5400" w:hanging="360"/>
+      </w:pPr>
+      <w:rPr>
+        <w:rFonts w:ascii="Symbol" w:hAnsi="Symbol" w:hint="default"/>
+      </w:rPr>
+    </w:lvl>
+    <w:lvl w:ilvl="7" w:tplc="04090003" w:tentative="1">
+      <w:start w:val="1"/>
+      <w:numFmt w:val="bullet"/>
+      <w:lvlText w:val="o"/>
+      <w:lvlJc w:val="left"/>
+      <w:pPr>
+        <w:ind w:left="6120" w:hanging="360"/>
+      </w:pPr>
+      <w:rPr>
+        <w:rFonts w:ascii="Courier New" w:hAnsi="Courier New" w:cs="Courier New" w:hint="default"/>
+      </w:rPr>
+    </w:lvl>
+    <w:lvl w:ilvl="8" w:tplc="04090005" w:tentative="1">
+      <w:start w:val="1"/>
+      <w:numFmt w:val="bullet"/>
+      <w:lvlText w:val=""/>
+      <w:lvlJc w:val="left"/>
+      <w:pPr>
+        <w:ind w:left="6840" w:hanging="360"/>
+      </w:pPr>
+      <w:rPr>
+        <w:rFonts w:ascii="Wingdings" w:hAnsi="Wingdings" w:hint="default"/>
+      </w:rPr>
+    </w:lvl>
+  </w:abstractNum>
+  <w:abstractNum w:abstractNumId="1" w15:restartNumberingAfterBreak="0">
+    <w:nsid w:val="4FB87CE2"/>
+    <w:multiLevelType w:val="hybridMultilevel"/>
+    <w:tmpl w:val="7D48ADE8"/>
+    <w:lvl w:ilvl="0" w:tplc="A15EFE18">
+      <w:numFmt w:val="bullet"/>
+      <w:lvlText w:val=""/>
+      <w:lvlJc w:val="left"/>
+      <w:pPr>
+        <w:ind w:left="1080" w:hanging="360"/>
+      </w:pPr>
+      <w:rPr>
+        <w:rFonts w:ascii="Symbol" w:eastAsiaTheme="minorHAnsi" w:hAnsi="Symbol" w:cstheme="minorBidi" w:hint="default"/>
+      </w:rPr>
+    </w:lvl>
+    <w:lvl w:ilvl="1" w:tplc="04090003" w:tentative="1">
+      <w:start w:val="1"/>
+      <w:numFmt w:val="bullet"/>
+      <w:lvlText w:val="o"/>
+      <w:lvlJc w:val="left"/>
+      <w:pPr>
+        <w:ind w:left="1440" w:hanging="360"/>
+      </w:pPr>
+      <w:rPr>
+        <w:rFonts w:ascii="Courier New" w:hAnsi="Courier New" w:cs="Courier New" w:hint="default"/>
+      </w:rPr>
+    </w:lvl>
+    <w:lvl w:ilvl="2" w:tplc="04090005" w:tentative="1">
+      <w:start w:val="1"/>
+      <w:numFmt w:val="bullet"/>
+      <w:lvlText w:val=""/>
+      <w:lvlJc w:val="left"/>
+      <w:pPr>
+        <w:ind w:left="2160" w:hanging="360"/>
+      </w:pPr>
+      <w:rPr>
+        <w:rFonts w:ascii="Wingdings" w:hAnsi="Wingdings" w:hint="default"/>
+      </w:rPr>
+    </w:lvl>
+    <w:lvl w:ilvl="3" w:tplc="04090001" w:tentative="1">
+      <w:start w:val="1"/>
+      <w:numFmt w:val="bullet"/>
+      <w:lvlText w:val=""/>
+      <w:lvlJc w:val="left"/>
+      <w:pPr>
+        <w:ind w:left="2880" w:hanging="360"/>
+      </w:pPr>
+      <w:rPr>
+        <w:rFonts w:ascii="Symbol" w:hAnsi="Symbol" w:hint="default"/>
+      </w:rPr>
+    </w:lvl>
+    <w:lvl w:ilvl="4" w:tplc="04090003" w:tentative="1">
+      <w:start w:val="1"/>
+      <w:numFmt w:val="bullet"/>
+      <w:lvlText w:val="o"/>
+      <w:lvlJc w:val="left"/>
+      <w:pPr>
+        <w:ind w:left="3600" w:hanging="360"/>
+      </w:pPr>
+      <w:rPr>
+        <w:rFonts w:ascii="Courier New" w:hAnsi="Courier New" w:cs="Courier New" w:hint="default"/>
+      </w:rPr>
+    </w:lvl>
+    <w:lvl w:ilvl="5" w:tplc="04090005" w:tentative="1">
+      <w:start w:val="1"/>
+      <w:numFmt w:val="bullet"/>
+      <w:lvlText w:val=""/>
+      <w:lvlJc w:val="left"/>
+      <w:pPr>
+        <w:ind w:left="4320" w:hanging="360"/>
+      </w:pPr>
+      <w:rPr>
+        <w:rFonts w:ascii="Wingdings" w:hAnsi="Wingdings" w:hint="default"/>
+      </w:rPr>
+    </w:lvl>
+    <w:lvl w:ilvl="6" w:tplc="04090001" w:tentative="1">
+      <w:start w:val="1"/>
+      <w:numFmt w:val="bullet"/>
+      <w:lvlText w:val=""/>
+      <w:lvlJc w:val="left"/>
+      <w:pPr>
+        <w:ind w:left="5040" w:hanging="360"/>
+      </w:pPr>
+      <w:rPr>
+        <w:rFonts w:ascii="Symbol" w:hAnsi="Symbol" w:hint="default"/>
+      </w:rPr>
+    </w:lvl>
+    <w:lvl w:ilvl="7" w:tplc="04090003" w:tentative="1">
+      <w:start w:val="1"/>
+      <w:numFmt w:val="bullet"/>
+      <w:lvlText w:val="o"/>
+      <w:lvlJc w:val="left"/>
+      <w:pPr>
+        <w:ind w:left="5760" w:hanging="360"/>
+      </w:pPr>
+      <w:rPr>
+        <w:rFonts w:ascii="Courier New" w:hAnsi="Courier New" w:cs="Courier New" w:hint="default"/>
+      </w:rPr>
+    </w:lvl>
+    <w:lvl w:ilvl="8" w:tplc="04090005" w:tentative="1">
+      <w:start w:val="1"/>
+      <w:numFmt w:val="bullet"/>
+      <w:lvlText w:val=""/>
+      <w:lvlJc w:val="left"/>
+      <w:pPr>
+        <w:ind w:left="6480" w:hanging="360"/>
+      </w:pPr>
+      <w:rPr>
+        <w:rFonts w:ascii="Wingdings" w:hAnsi="Wingdings" w:hint="default"/>
+      </w:rPr>
+    </w:lvl>
+  </w:abstractNum>
+  <w:abstractNum w:abstractNumId="2" w15:restartNumberingAfterBreak="0">
+    <w:nsid w:val="61610451"/>
+    <w:multiLevelType w:val="hybridMultilevel"/>
+    <w:tmpl w:val="76C8734E"/>
+    <w:lvl w:ilvl="0" w:tplc="A15EFE18">
+      <w:numFmt w:val="bullet"/>
+      <w:lvlText w:val=""/>
+      <w:lvlJc w:val="left"/>
+      <w:pPr>
+        <w:ind w:left="1080" w:hanging="360"/>
+      </w:pPr>
+      <w:rPr>
+        <w:rFonts w:ascii="Symbol" w:eastAsiaTheme="minorHAnsi" w:hAnsi="Symbol" w:cstheme="minorBidi" w:hint="default"/>
+      </w:rPr>
+    </w:lvl>
+    <w:lvl w:ilvl="1" w:tplc="04090003" w:tentative="1">
+      <w:start w:val="1"/>
+      <w:numFmt w:val="bullet"/>
+      <w:lvlText w:val="o"/>
+      <w:lvlJc w:val="left"/>
+      <w:pPr>
+        <w:ind w:left="1440" w:hanging="360"/>
+      </w:pPr>
+      <w:rPr>
+        <w:rFonts w:ascii="Courier New" w:hAnsi="Courier New" w:cs="Courier New" w:hint="default"/>
+      </w:rPr>
+    </w:lvl>
+    <w:lvl w:ilvl="2" w:tplc="04090005" w:tentative="1">
+      <w:start w:val="1"/>
+      <w:numFmt w:val="bullet"/>
+      <w:lvlText w:val=""/>
+      <w:lvlJc w:val="left"/>
+      <w:pPr>
+        <w:ind w:left="2160" w:hanging="360"/>
+      </w:pPr>
+      <w:rPr>
+        <w:rFonts w:ascii="Wingdings" w:hAnsi="Wingdings" w:hint="default"/>
+      </w:rPr>
+    </w:lvl>
+    <w:lvl w:ilvl="3" w:tplc="04090001" w:tentative="1">
+      <w:start w:val="1"/>
+      <w:numFmt w:val="bullet"/>
+      <w:lvlText w:val=""/>
+      <w:lvlJc w:val="left"/>
+      <w:pPr>
+        <w:ind w:left="2880" w:hanging="360"/>
+      </w:pPr>
+      <w:rPr>
+        <w:rFonts w:ascii="Symbol" w:hAnsi="Symbol" w:hint="default"/>
+      </w:rPr>
+    </w:lvl>
+    <w:lvl w:ilvl="4" w:tplc="04090003" w:tentative="1">
+      <w:start w:val="1"/>
+      <w:numFmt w:val="bullet"/>
+      <w:lvlText w:val="o"/>
+      <w:lvlJc w:val="left"/>
+      <w:pPr>
+        <w:ind w:left="3600" w:hanging="360"/>
+      </w:pPr>
+      <w:rPr>
+        <w:rFonts w:ascii="Courier New" w:hAnsi="Courier New" w:cs="Courier New" w:hint="default"/>
+      </w:rPr>
+    </w:lvl>
+    <w:lvl w:ilvl="5" w:tplc="04090005" w:tentative="1">
+      <w:start w:val="1"/>
+      <w:numFmt w:val="bullet"/>
+      <w:lvlText w:val=""/>
+      <w:lvlJc w:val="left"/>
+      <w:pPr>
+        <w:ind w:left="4320" w:hanging="360"/>
+      </w:pPr>
+      <w:rPr>
+        <w:rFonts w:ascii="Wingdings" w:hAnsi="Wingdings" w:hint="default"/>
+      </w:rPr>
+    </w:lvl>
+    <w:lvl w:ilvl="6" w:tplc="04090001" w:tentative="1">
+      <w:start w:val="1"/>
+      <w:numFmt w:val="bullet"/>
+      <w:lvlText w:val=""/>
+      <w:lvlJc w:val="left"/>
+      <w:pPr>
+        <w:ind w:left="5040" w:hanging="360"/>
+      </w:pPr>
+      <w:rPr>
+        <w:rFonts w:ascii="Symbol" w:hAnsi="Symbol" w:hint="default"/>
+      </w:rPr>
+    </w:lvl>
+    <w:lvl w:ilvl="7" w:tplc="04090003" w:tentative="1">
+      <w:start w:val="1"/>
+      <w:numFmt w:val="bullet"/>
+      <w:lvlText w:val="o"/>
+      <w:lvlJc w:val="left"/>
+      <w:pPr>
+        <w:ind w:left="5760" w:hanging="360"/>
+      </w:pPr>
+      <w:rPr>
+        <w:rFonts w:ascii="Courier New" w:hAnsi="Courier New" w:cs="Courier New" w:hint="default"/>
+      </w:rPr>
+    </w:lvl>
+    <w:lvl w:ilvl="8" w:tplc="04090005" w:tentative="1">
+      <w:start w:val="1"/>
+      <w:numFmt w:val="bullet"/>
+      <w:lvlText w:val=""/>
+      <w:lvlJc w:val="left"/>
+      <w:pPr>
+        <w:ind w:left="6480" w:hanging="360"/>
+      </w:pPr>
+      <w:rPr>
+        <w:rFonts w:ascii="Wingdings" w:hAnsi="Wingdings" w:hint="default"/>
+      </w:rPr>
+    </w:lvl>
+  </w:abstractNum>
+  <w:abstractNum w:abstractNumId="3" w15:restartNumberingAfterBreak="0">
+    <w:nsid w:val="6F9906B7"/>
+    <w:multiLevelType w:val="hybridMultilevel"/>
+    <w:tmpl w:val="7C007078"/>
+    <w:lvl w:ilvl="0" w:tplc="A15EFE18">
+      <w:numFmt w:val="bullet"/>
+      <w:lvlText w:val=""/>
+      <w:lvlJc w:val="left"/>
+      <w:pPr>
+        <w:ind w:left="1080" w:hanging="360"/>
+      </w:pPr>
+      <w:rPr>
+        <w:rFonts w:ascii="Symbol" w:eastAsiaTheme="minorHAnsi" w:hAnsi="Symbol" w:cstheme="minorBidi" w:hint="default"/>
+      </w:rPr>
+    </w:lvl>
+    <w:lvl w:ilvl="1" w:tplc="04090003">
+      <w:start w:val="1"/>
+      <w:numFmt w:val="bullet"/>
+      <w:lvlText w:val="o"/>
+      <w:lvlJc w:val="left"/>
+      <w:pPr>
+        <w:ind w:left="1440" w:hanging="360"/>
+      </w:pPr>
+      <w:rPr>
+        <w:rFonts w:ascii="Courier New" w:hAnsi="Courier New" w:cs="Courier New" w:hint="default"/>
+      </w:rPr>
+    </w:lvl>
+    <w:lvl w:ilvl="2" w:tplc="04090005" w:tentative="1">
+      <w:start w:val="1"/>
+      <w:numFmt w:val="bullet"/>
+      <w:lvlText w:val=""/>
+      <w:lvlJc w:val="left"/>
+      <w:pPr>
+        <w:ind w:left="2160" w:hanging="360"/>
+      </w:pPr>
+      <w:rPr>
+        <w:rFonts w:ascii="Wingdings" w:hAnsi="Wingdings" w:hint="default"/>
+      </w:rPr>
+    </w:lvl>
+    <w:lvl w:ilvl="3" w:tplc="04090001" w:tentative="1">
+      <w:start w:val="1"/>
+      <w:numFmt w:val="bullet"/>
+      <w:lvlText w:val=""/>
+      <w:lvlJc w:val="left"/>
+      <w:pPr>
+        <w:ind w:left="2880" w:hanging="360"/>
+      </w:pPr>
+      <w:rPr>
+        <w:rFonts w:ascii="Symbol" w:hAnsi="Symbol" w:hint="default"/>
+      </w:rPr>
+    </w:lvl>
+    <w:lvl w:ilvl="4" w:tplc="04090003" w:tentative="1">
+      <w:start w:val="1"/>
+      <w:numFmt w:val="bullet"/>
+      <w:lvlText w:val="o"/>
+      <w:lvlJc w:val="left"/>
+      <w:pPr>
+        <w:ind w:left="3600" w:hanging="360"/>
+      </w:pPr>
+      <w:rPr>
+        <w:rFonts w:ascii="Courier New" w:hAnsi="Courier New" w:cs="Courier New" w:hint="default"/>
+      </w:rPr>
+    </w:lvl>
+    <w:lvl w:ilvl="5" w:tplc="04090005" w:tentative="1">
+      <w:start w:val="1"/>
+      <w:numFmt w:val="bullet"/>
+      <w:lvlText w:val=""/>
+      <w:lvlJc w:val="left"/>
+      <w:pPr>
+        <w:ind w:left="4320" w:hanging="360"/>
+      </w:pPr>
+      <w:rPr>
+        <w:rFonts w:ascii="Wingdings" w:hAnsi="Wingdings" w:hint="default"/>
+      </w:rPr>
+    </w:lvl>
+    <w:lvl w:ilvl="6" w:tplc="04090001" w:tentative="1">
+      <w:start w:val="1"/>
+      <w:numFmt w:val="bullet"/>
+      <w:lvlText w:val=""/>
+      <w:lvlJc w:val="left"/>
+      <w:pPr>
+        <w:ind w:left="5040" w:hanging="360"/>
+      </w:pPr>
+      <w:rPr>
+        <w:rFonts w:ascii="Symbol" w:hAnsi="Symbol" w:hint="default"/>
+      </w:rPr>
+    </w:lvl>
+    <w:lvl w:ilvl="7" w:tplc="04090003" w:tentative="1">
+      <w:start w:val="1"/>
+      <w:numFmt w:val="bullet"/>
+      <w:lvlText w:val="o"/>
+      <w:lvlJc w:val="left"/>
+      <w:pPr>
+        <w:ind w:left="5760" w:hanging="360"/>
+      </w:pPr>
+      <w:rPr>
+        <w:rFonts w:ascii="Courier New" w:hAnsi="Courier New" w:cs="Courier New" w:hint="default"/>
+      </w:rPr>
+    </w:lvl>
+    <w:lvl w:ilvl="8" w:tplc="04090005" w:tentative="1">
+      <w:start w:val="1"/>
+      <w:numFmt w:val="bullet"/>
+      <w:lvlText w:val=""/>
+      <w:lvlJc w:val="left"/>
+      <w:pPr>
+        <w:ind w:left="6480" w:hanging="360"/>
+      </w:pPr>
+      <w:rPr>
+        <w:rFonts w:ascii="Wingdings" w:hAnsi="Wingdings" w:hint="default"/>
+      </w:rPr>
+    </w:lvl>
+  </w:abstractNum>
+  <w:num w:numId="1">
+    <w:abstractNumId w:val="0"/>
+  </w:num>
+  <w:num w:numId="2">
+    <w:abstractNumId w:val="2"/>
+  </w:num>
+  <w:num w:numId="3">
+    <w:abstractNumId w:val="3"/>
+  </w:num>
+  <w:num w:numId="4">
+    <w:abstractNumId w:val="1"/>
+  </w:num>
+</w:numbering>
+</file>
+
 <file path=word/styles.xml><?xml version="1.0" encoding="utf-8"?>
 <w:styles xmlns:mc="http://schemas.openxmlformats.org/markup-compatibility/2006" xmlns:r="http://schemas.openxmlformats.org/officeDocument/2006/relationships" xmlns:w="http://schemas.openxmlformats.org/wordprocessingml/2006/main" xmlns:w14="http://schemas.microsoft.com/office/word/2010/wordml" xmlns:w15="http://schemas.microsoft.com/office/word/2012/wordml" xmlns:w16cid="http://schemas.microsoft.com/office/word/2016/wordml/cid" xmlns:w16se="http://schemas.microsoft.com/office/word/2015/wordml/symex" mc:Ignorable="w14 w15 w16se w16cid">
   <w:docDefaults>
     <w:rPrDefault>
       <w:rPr>
         <w:rFonts w:asciiTheme="minorHAnsi" w:eastAsiaTheme="minorHAnsi" w:hAnsiTheme="minorHAnsi" w:cstheme="minorBidi"/>
-        <w:sz w:val="22"/>
-        <w:szCs w:val="22"/>
-        <w:lang w:val="en-US" w:eastAsia="en-US" w:bidi="ar-SA"/>
-      </w:rPr>
-    </w:rPrDefault>
-    <w:pPrDefault>
-      <w:pPr>
-        <w:spacing w:after="160" w:line="259" w:lineRule="auto"/>
-      </w:pPr>
-    </w:pPrDefault>
-  </w:docDefaults>
-  <w:latentStyles w:defLockedState="0" w:defUIPriority="99" w:defSemiHidden="0" w:defUnhideWhenUsed="0" w:defQFormat="0" w:count="375">
-    <w:lsdException w:name="Normal" w:uiPriority="0" w:qFormat="1"/>
-    <w:lsdException w:name="heading 1" w:uiPriority="9" w:qFormat="1"/>
-    <w:lsdException w:name="heading 2" w:semiHidden="1" w:uiPriority="9" w:unhideWhenUsed="1" w:qFormat="1"/>
-    <w:lsdException w:name="heading 3" w:semiHidden="1" w:uiPriority="9" w:unhideWhenUsed="1" w:qFormat="1"/>
-    <w:lsdException w:name="heading 4" w:semiHidden="1" w:uiPriority="9" w:unhideWhenUsed="1" w:qFormat="1"/>
-    <w:lsdException w:name="heading 5" w:semiHidden="1" w:uiPriority="9" w:unhideWhenUsed="1" w:qFormat="1"/>
-    <w:lsdException w:name="heading 6" w:semiHidden="1" w:uiPriority="9" w:unhideWhenUsed="1" w:qFormat="1"/>
-    <w:lsdException w:name="heading 7" w:semiHidden="1" w:uiPriority="9" w:unhideWhenUsed="1" w:qFormat="1"/>
-    <w:lsdException w:name="heading 8" w:semiHidden="1" w:uiPriority="9" w:unhideWhenUsed="1" w:qFormat="1"/>
-    <w:lsdException w:name="heading 9" w:semiHidden="1" w:uiPriority="9" w:unhideWhenUsed="1" w:qFormat="1"/>
-    <w:lsdException w:name="index 1" w:semiHidden="1" w:unhideWhenUsed="1"/>
-    <w:lsdException w:name="index 2" w:semiHidden="1" w:unhideWhenUsed="1"/>
-    <w:lsdException w:name="index 3" w:semiHidden="1" w:unhideWhenUsed="1"/>
-    <w:lsdException w:name="index 4" w:semiHidden="1" w:unhideWhenUsed="1"/>
-    <w:lsdException w:name="index 5" w:semiHidden="1" w:unhideWhenUsed="1"/>
-    <w:lsdException w:name="index 6" w:semiHidden="1" w:unhideWhenUsed="1"/>
-    <w:lsdException w:name="index 7" w:semiHidden="1" w:unhideWhenUsed="1"/>
-    <w:lsdException w:name="index 8" w:semiHidden="1" w:unhideWhenUsed="1"/>
-    <w:lsdException w:name="index 9" w:semiHidden="1" w:unhideWhenUsed="1"/>
-    <w:lsdException w:name="toc 1" w:semiHidden="1" w:uiPriority="39" w:unhideWhenUsed="1"/>
-    <w:lsdException w:name="toc 2" w:semiHidden="1" w:uiPriority="39" w:unhideWhenUsed="1"/>
-    <w:lsdException w:name="toc 3" w:semiHidden="1" w:uiPriority="39" w:unhideWhenUsed="1"/>
-    <w:lsdException w:name="toc 4" w:semiHidden="1" w:uiPriority="39" w:unhideWhenUsed="1"/>
-    <w:lsdException w:name="toc 5" w:semiHidden="1" w:uiPriority="39" w:unhideWhenUsed="1"/>
-    <w:lsdException w:name="toc 6" w:semiHidden="1" w:uiPriority="39" w:unhideWhenUsed="1"/>
-    <w:lsdException w:name="toc 7" w:semiHidden="1" w:uiPriority="39" w:unhideWhenUsed="1"/>
-    <w:lsdException w:name="toc 8" w:semiHidden="1" w:uiPriority="39" w:unhideWhenUsed="1"/>
-    <w:lsdException w:name="toc 9" w:semiHidden="1" w:uiPriority="39" w:unhideWhenUsed="1"/>
-    <w:lsdException w:name="Normal Indent" w:semiHidden="1" w:unhideWhenUsed="1"/>
-    <w:lsdException w:name="footnote text" w:semiHidden="1" w:unhideWhenUsed="1"/>
-    <w:lsdException w:name="annotation text" w:semiHidden="1" w:unhideWhenUsed="1"/>
-    <w:lsdException w:name="header" w:semiHidden="1" w:unhideWhenUsed="1"/>
-    <w:lsdException w:name="footer" w:semiHidden="1" w:unhideWhenUsed="1"/>
-    <w:lsdException w:name="index heading" w:semiHidden="1" w:unhideWhenUsed="1"/>
-    <w:lsdException w:name="caption" w:semiHidden="1" w:uiPriority="35" w:unhideWhenUsed="1" w:qFormat="1"/>
-    <w:lsdException w:name="table of figures" w:semiHidden="1" w:unhideWhenUsed="1"/>
-    <w:lsdException w:name="envelope address" w:semiHidden="1" w:unhideWhenUsed="1"/>
-    <w:lsdException w:name="envelope return" w:semiHidden="1" w:unhideWhenUsed="1"/>
-    <w:lsdException w:name="footnote reference" w:semiHidden="1" w:unhideWhenUsed="1"/>
-    <w:lsdException w:name="annotation reference" w:semiHidden="1" w:unhideWhenUsed="1"/>
-    <w:lsdException w:name="line number" w:semiHidden="1" w:unhideWhenUsed="1"/>
-    <w:lsdException w:name="page number" w:semiHidden="1" w:unhideWhenUsed="1"/>
-    <w:lsdException w:name="endnote reference" w:semiHidden="1" w:unhideWhenUsed="1"/>
-    <w:lsdException w:name="endnote text" w:semiHidden="1" w:unhideWhenUsed="1"/>
-    <w:lsdException w:name="table of authorities" w:semiHidden="1" w:unhideWhenUsed="1"/>
-    <w:lsdException w:name="macro" w:semiHidden="1" w:unhideWhenUsed="1"/>
-    <w:lsdException w:name="toa heading" w:semiHidden="1" w:unhideWhenUsed="1"/>
-    <w:lsdException w:name="List" w:semiHidden="1" w:unhideWhenUsed="1"/>
-    <w:lsdException w:name="List Bullet" w:semiHidden="1" w:unhideWhenUsed="1"/>
-    <w:lsdException w:name="List Number" w:semiHidden="1" w:unhideWhenUsed="1"/>
-    <w:lsdException w:name="List 2" w:semiHidden="1" w:unhideWhenUsed="1"/>
-    <w:lsdException w:name="List 3" w:semiHidden="1" w:unhideWhenUsed="1"/>
-    <w:lsdException w:name="List 4" w:semiHidden="1" w:unhideWhenUsed="1"/>
-    <w:lsdException w:name="List 5" w:semiHidden="1" w:unhideWhenUsed="1"/>
-    <w:lsdException w:name="List Bullet 2" w:semiHidden="1" w:unhideWhenUsed="1"/>
-    <w:lsdException w:name="List Bullet 3" w:semiHidden="1" w:unhideWhenUsed="1"/>
-    <w:lsdException w:name="List Bullet 4" w:semiHidden="1" w:unhideWhenUsed="1"/>
-    <w:lsdException w:name="List Bullet 5" w:semiHidden="1" w:unhideWhenUsed="1"/>
-    <w:lsdException w:name="List Number 2" w:semiHidden="1" w:unhideWhenUsed="1"/>
-    <w:lsdException w:name="List Number 3" w:semiHidden="1" w:unhideWhenUsed="1"/>
-    <w:lsdException w:name="List Number 4" w:semiHidden="1" w:unhideWhenUsed="1"/>
-    <w:lsdException w:name="List Number 5" w:semiHidden="1" w:unhideWhenUsed="1"/>
-    <w:lsdException w:name="Title" w:uiPriority="10" w:qFormat="1"/>
-    <w:lsdException w:name="Closing" w:semiHidden="1" w:unhideWhenUsed="1"/>
-    <w:lsdException w:name="Signature" w:semiHidden="1" w:unhideWhenUsed="1"/>
-    <w:lsdException w:name="Default Paragraph Font" w:semiHidden="1" w:uiPriority="1" w:unhideWhenUsed="1"/>
-    <w:lsdException w:name="Body Text" w:semiHidden="1" w:unhideWhenUsed="1"/>
-    <w:lsdException w:name="Body Text Indent" w:semiHidden="1" w:unhideWhenUsed="1"/>
-    <w:lsdException w:name="List Continue" w:semiHidden="1" w:unhideWhenUsed="1"/>
-    <w:lsdException w:name="List Continue 2" w:semiHidden="1" w:unhideWhenUsed="1"/>
-    <w:lsdException w:name="List Continue 3" w:semiHidden="1" w:unhideWhenUsed="1"/>
-    <w:lsdException w:name="List Continue 4" w:semiHidden="1" w:unhideWhenUsed="1"/>
-    <w:lsdException w:name="List Continue 5" w:semiHidden="1" w:unhideWhenUsed="1"/>
-    <w:lsdException w:name="Message Header" w:semiHidden="1" w:unhideWhenUsed="1"/>
-    <w:lsdException w:name="Subtitle" w:uiPriority="11" w:qFormat="1"/>
-    <w:lsdException w:name="Salutation" w:semiHidden="1" w:unhideWhenUsed="1"/>
-    <w:lsdException w:name="Date" w:semiHidden="1" w:unhideWhenUsed="1"/>
-    <w:lsdException w:name="Body Text First Indent" w:semiHidden="1" w:unhideWhenUsed="1"/>
-    <w:lsdException w:name="Body Text First Indent 2" w:semiHidden="1" w:unhideWhenUsed="1"/>
-    <w:lsdException w:name="Note Heading" w:semiHidden="1" w:unhideWhenUsed="1"/>
-    <w:lsdException w:name="Body Text 2" w:semiHidden="1" w:unhideWhenUsed="1"/>
-    <w:lsdException w:name="Body Text 3" w:semiHidden="1" w:unhideWhenUsed="1"/>
-    <w:lsdException w:name="Body Text Indent 2" w:semiHidden="1" w:unhideWhenUsed="1"/>
-    <w:lsdException w:name="Body Text Indent 3" w:semiHidden="1" w:unhideWhenUsed="1"/>
-    <w:lsdException w:name="Block Text" w:semiHidden="1" w:unhideWhenUsed="1"/>
-    <w:lsdException w:name="Hyperlink" w:semiHidden="1" w:unhideWhenUsed="1"/>
-    <w:lsdException w:name="FollowedHyperlink" w:semiHidden="1" w:unhideWhenUsed="1"/>
-    <w:lsdException w:name="Strong" w:uiPriority="22" w:qFormat="1"/>
-    <w:lsdException w:name="Emphasis" w:uiPriority="20" w:qFormat="1"/>
-    <w:lsdException w:name="Document Map" w:semiHidden="1" w:unhideWhenUsed="1"/>
-    <w:lsdException w:name="Plain Text" w:semiHidden="1" w:unhideWhenUsed="1"/>
-    <w:lsdException w:name="E-mail Signature" w:semiHidden="1" w:unhideWhenUsed="1"/>
-    <w:lsdException w:name="HTML Top of Form" w:semiHidden="1" w:unhideWhenUsed="1"/>
-    <w:lsdException w:name="HTML Bottom of Form" w:semiHidden="1" w:unhideWhenUsed="1"/>
-    <w:lsdException w:name="Normal (Web)" w:semiHidden="1" w:unhideWhenUsed="1"/>
-    <w:lsdException w:name="HTML Acronym" w:semiHidden="1" w:unhideWhenUsed="1"/>
-    <w:lsdException w:name="HTML Address" w:semiHidden="1" w:unhideWhenUsed="1"/>
-    <w:lsdException w:name="HTML Cite" w:semiHidden="1" w:unhideWhenUsed="1"/>
-    <w:lsdException w:name="HTML Code" w:semiHidden="1" w:unhideWhenUsed="1"/>
-    <w:lsdException w:name="HTML Definition" w:semiHidden="1" w:unhideWhenUsed="1"/>
-    <w:lsdException w:name="HTML Keyboard" w:semiHidden="1" w:unhideWhenUsed="1"/>
-    <w:lsdException w:name="HTML Preformatted" w:semiHidden="1" w:unhideWhenUsed="1"/>
-    <w:lsdException w:name="HTML Sample" w:semiHidden="1" w:unhideWhenUsed="1"/>
-    <w:lsdException w:name="HTML Typewriter" w:semiHidden="1" w:unhideWhenUsed="1"/>
-    <w:lsdException w:name="HTML Variable" w:semiHidden="1" w:unhideWhenUsed="1"/>
-    <w:lsdException w:name="annotation subject" w:semiHidden="1" w:unhideWhenUsed="1"/>
-    <w:lsdException w:name="No List" w:semiHidden="1" w:unhideWhenUsed="1"/>
-    <w:lsdException w:name="Outline List 1" w:semiHidden="1" w:unhideWhenUsed="1"/>
-    <w:lsdException w:name="Outline List 2" w:semiHidden="1" w:unhideWhenUsed="1"/>
-    <w:lsdException w:name="Outline List 3" w:semiHidden="1" w:unhideWhenUsed="1"/>
-    <w:lsdException w:name="Table Simple 1" w:semiHidden="1" w:unhideWhenUsed="1"/>
-    <w:lsdException w:name="Table Simple 2" w:semiHidden="1" w:unhideWhenUsed="1"/>
-    <w:lsdException w:name="Table Simple 3" w:semiHidden="1" w:unhideWhenUsed="1"/>
-    <w:lsdException w:name="Table Classic 1" w:semiHidden="1" w:unhideWhenUsed="1"/>
-    <w:lsdException w:name="Table Classic 2" w:semiHidden="1" w:unhideWhenUsed="1"/>
-    <w:lsdException w:name="Table Classic 3" w:semiHidden="1" w:unhideWhenUsed="1"/>
-    <w:lsdException w:name="Table Classic 4" w:semiHidden="1" w:unhideWhenUsed="1"/>
-    <w:lsdException w:name="Table Colorful 1" w:semiHidden="1" w:unhideWhenUsed="1"/>
-    <w:lsdException w:name="Table Colorful 2" w:semiHidden="1" w:unhideWhenUsed="1"/>
-    <w:lsdException w:name="Table Colorful 3" w:semiHidden="1" w:unhideWhenUsed="1"/>
-    <w:lsdException w:name="Table Columns 1" w:semiHidden="1" w:unhideWhenUsed="1"/>
-    <w:lsdException w:name="Table Columns 2" w:semiHidden="1" w:unhideWhenUsed="1"/>
-    <w:lsdException w:name="Table Columns 3" w:semiHidden="1" w:unhideWhenUsed="1"/>
-    <w:lsdException w:name="Table Columns 4" w:semiHidden="1" w:unhideWhenUsed="1"/>
-    <w:lsdException w:name="Table Columns 5" w:semiHidden="1" w:unhideWhenUsed="1"/>
-    <w:lsdException w:name="Table Grid 1" w:semiHidden="1" w:unhideWhenUsed="1"/>
-    <w:lsdException w:name="Table Grid 2" w:semiHidden="1" w:unhideWhenUsed="1"/>
-    <w:lsdException w:name="Table Grid 3" w:semiHidden="1" w:unhideWhenUsed="1"/>
-    <w:lsdException w:name="Table Grid 4" w:semiHidden="1" w:unhideWhenUsed="1"/>
-    <w:lsdException w:name="Table Grid 5" w:semiHidden="1" w:unhideWhenUsed="1"/>
-    <w:lsdException w:name="Table Grid 6" w:semiHidden="1" w:unhideWhenUsed="1"/>
-    <w:lsdException w:name="Table Grid 7" w:semiHidden="1" w:unhideWhenUsed="1"/>
-    <w:lsdException w:name="Table Grid 8" w:semiHidden="1" w:unhideWhenUsed="1"/>
-    <w:lsdException w:name="Table List 1" w:semiHidden="1" w:unhideWhenUsed="1"/>
-    <w:lsdException w:name="Table List 2" w:semiHidden="1" w:unhideWhenUsed="1"/>
-    <w:lsdException w:name="Table List 3" w:semiHidden="1" w:unhideWhenUsed="1"/>
-    <w:lsdException w:name="Table List 4" w:semiHidden="1" w:unhideWhenUsed="1"/>
-    <w:lsdException w:name="Table List 5" w:semiHidden="1" w:unhideWhenUsed="1"/>
-    <w:lsdException w:name="Table List 6" w:semiHidden="1" w:unhideWhenUsed="1"/>
-    <w:lsdException w:name="Table List 7" w:semiHidden="1" w:unhideWhenUsed="1"/>
-    <w:lsdException w:name="Table List 8" w:semiHidden="1" w:unhideWhenUsed="1"/>
-    <w:lsdException w:name="Table 3D effects 1" w:semiHidden="1" w:unhideWhenUsed="1"/>
-    <w:lsdException w:name="Table 3D effects 2" w:semiHidden="1" w:unhideWhenUsed="1"/>
-    <w:lsdException w:name="Table 3D effects 3" w:semiHidden="1" w:unhideWhenUsed="1"/>
-    <w:lsdException w:name="Table Contemporary" w:semiHidden="1" w:unhideWhenUsed="1"/>
-    <w:lsdException w:name="Table Elegant" w:semiHidden="1" w:unhideWhenUsed="1"/>
-    <w:lsdException w:name="Table Professional" w:semiHidden="1" w:unhideWhenUsed="1"/>
-    <w:lsdException w:name="Table Subtle 1" w:semiHidden="1" w:unhideWhenUsed="1"/>
-    <w:lsdException w:name="Table Web 1" w:semiHidden="1" w:unhideWhenUsed="1"/>
-    <w:lsdException w:name="Table Web 2" w:semiHidden="1" w:unhideWhenUsed="1"/>
-    <w:lsdException w:name="Balloon Text" w:semiHidden="1" w:unhideWhenUsed="1"/>
-    <w:lsdException w:name="Table Grid" w:uiPriority="39"/>
-    <w:lsdException w:name="Table Theme" w:semiHidden="1" w:unhideWhenUsed="1"/>
-    <w:lsdException w:name="Placeholder Text" w:semiHidden="1"/>
-    <w:lsdException w:name="No Spacing" w:uiPriority="1" w:qFormat="1"/>
-    <w:lsdException w:name="Light Shading" w:uiPriority="60"/>
-    <w:lsdException w:name="Light List" w:uiPriority="61"/>
-    <w:lsdException w:name="Light Grid" w:uiPriority="62"/>
-    <w:lsdException w:name="Medium Shading 1" w:uiPriority="63"/>
-    <w:lsdException w:name="Medium Shading 2" w:uiPriority="64"/>
-    <w:lsdException w:name="Medium List 1" w:uiPriority="65"/>
-    <w:lsdException w:name="Medium List 2" w:uiPriority="66"/>
-    <w:lsdException w:name="Medium Grid 1" w:uiPriority="67"/>
-    <w:lsdException w:name="Medium Grid 2" w:uiPriority="68"/>
-    <w:lsdException w:name="Medium Grid 3" w:uiPriority="69"/>
-    <w:lsdException w:name="Dark List" w:uiPriority="70"/>
-    <w:lsdException w:name="Colorful Shading" w:uiPriority="71"/>
-    <w:lsdException w:name="Colorful List" w:uiPriority="72"/>
-    <w:lsdException w:name="Colorful Grid" w:uiPriority="73"/>
-    <w:lsdException w:name="Light Shading Accent 1" w:uiPriority="60"/>
-    <w:lsdException w:name="Light List Accent 1" w:uiPriority="61"/>
-    <w:lsdException w:name="Light Grid Accent 1" w:uiPriority="62"/>
-    <w:lsdException w:name="Medium Shading 1 Accent 1" w:uiPriority="63"/>
-    <w:lsdException w:name="Medium Shading 2 Accent 1" w:uiPriority="64"/>
-    <w:lsdException w:name="Medium List 1 Accent 1" w:uiPriority="65"/>
-    <w:lsdException w:name="Revision" w:semiHidden="1"/>
-    <w:lsdException w:name="List Paragraph" w:uiPriority="34" w:qFormat="1"/>
-    <w:lsdException w:name="Quote" w:uiPriority="29" w:qFormat="1"/>
-    <w:lsdException w:name="Intense Quote" w:uiPriority="30" w:qFormat="1"/>
-    <w:lsdException w:name="Medium List 2 Accent 1" w:uiPriority="66"/>
-    <w:lsdException w:name="Medium Grid 1 Accent 1" w:uiPriority="67"/>
-    <w:lsdException w:name="Medium Grid 2 Accent 1" w:uiPriority="68"/>
-    <w:lsdException w:name="Medium Grid 3 Accent 1" w:uiPriority="69"/>
-    <w:lsdException w:name="Dark List Accent 1" w:uiPriority="70"/>
-    <w:lsdException w:name="Colorful Shading Accent 1" w:uiPriority="71"/>
-    <w:lsdException w:name="Colorful List Accent 1" w:uiPriority="72"/>
-    <w:lsdException w:name="Colorful Grid Accent 1" w:uiPriority="73"/>
-    <w:lsdException w:name="Light Shading Accent 2" w:uiPriority="60"/>
-    <w:lsdException w:name="Light List Accent 2" w:uiPriority="61"/>
-    <w:lsdException w:name="Light Grid Accent 2" w:uiPriority="62"/>
-    <w:lsdException w:name="Medium Shading 1 Accent 2" w:uiPriority="63"/>
-    <w:lsdException w:name="Medium Shading 2 Accent 2" w:uiPriority="64"/>
-    <w:lsdException w:name="Medium List 1 Accent 2" w:uiPriority="65"/>
-    <w:lsdException w:name="Medium List 2 Accent 2" w:uiPriority="66"/>
-    <w:lsdException w:name="Medium Grid 1 Accent 2" w:uiPriority="67"/>
-    <w:lsdException w:name="Medium Grid 2 Accent 2" w:uiPriority="68"/>
-    <w:lsdException w:name="Medium Grid 3 Accent 2" w:uiPriority="69"/>
-    <w:lsdException w:name="Dark List Accent 2" w:uiPriority="70"/>
-    <w:lsdException w:name="Colorful Shading Accent 2" w:uiPriority="71"/>
-    <w:lsdException w:name="Colorful List Accent 2" w:uiPriority="72"/>
-    <w:lsdException w:name="Colorful Grid Accent 2" w:uiPriority="73"/>
-    <w:lsdException w:name="Light Shading Accent 3" w:uiPriority="60"/>
-    <w:lsdException w:name="Light List Accent 3" w:uiPriority="61"/>
-    <w:lsdException w:name="Light Grid Accent 3" w:uiPriority="62"/>
-    <w:lsdException w:name="Medium Shading 1 Accent 3" w:uiPriority="63"/>
-    <w:lsdException w:name="Medium Shading 2 Accent 3" w:uiPriority="64"/>
-    <w:lsdException w:name="Medium List 1 Accent 3" w:uiPriority="65"/>
-    <w:lsdException w:name="Medium List 2 Accent 3" w:uiPriority="66"/>
-    <w:lsdException w:name="Medium Grid 1 Accent 3" w:uiPriority="67"/>
-    <w:lsdException w:name="Medium Grid 2 Accent 3" w:uiPriority="68"/>
-    <w:lsdException w:name="Medium Grid 3 Accent 3" w:uiPriority="69"/>
-    <w:lsdException w:name="Dark List Accent 3" w:uiPriority="70"/>
-    <w:lsdException w:name="Colorful Shading Accent 3" w:uiPriority="71"/>
-    <w:lsdException w:name="Colorful List Accent 3" w:uiPriority="72"/>
-    <w:lsdException w:name="Colorful Grid Accent 3" w:uiPriority="73"/>
-    <w:lsdException w:name="Light Shading Accent 4" w:uiPriority="60"/>
-    <w:lsdException w:name="Light List Accent 4" w:uiPriority="61"/>
-    <w:lsdException w:name="Light Grid Accent 4" w:uiPriority="62"/>
-    <w:lsdException w:name="Medium Shading 1 Accent 4" w:uiPriority="63"/>
-    <w:lsdException w:name="Medium Shading 2 Accent 4" w:uiPriority="64"/>
-    <w:lsdException w:name="Medium List 1 Accent 4" w:uiPriority="65"/>
-    <w:lsdException w:name="Medium List 2 Accent 4" w:uiPriority="66"/>
-    <w:lsdException w:name="Medium Grid 1 Accent 4" w:uiPriority="67"/>
-    <w:lsdException w:name="Medium Grid 2 Accent 4" w:uiPriority="68"/>
-    <w:lsdException w:name="Medium Grid 3 Accent 4" w:uiPriority="69"/>
-    <w:lsdException w:name="Dark List Accent 4" w:uiPriority="70"/>
-    <w:lsdException w:name="Colorful Shading Accent 4" w:uiPriority="71"/>
-    <w:lsdException w:name="Colorful List Accent 4" w:uiPriority="72"/>
-    <w:lsdException w:name="Colorful Grid Accent 4" w:uiPriority="73"/>
-    <w:lsdException w:name="Light Shading Accent 5" w:uiPriority="60"/>
-    <w:lsdException w:name="Light List Accent 5" w:uiPriority="61"/>
-    <w:lsdException w:name="Light Grid Accent 5" w:uiPriority="62"/>
-    <w:lsdException w:name="Medium Shading 1 Accent 5" w:uiPriority="63"/>
-    <w:lsdException w:name="Medium Shading 2 Accent 5" w:uiPriority="64"/>
-    <w:lsdException w:name="Medium List 1 Accent 5" w:uiPriority="65"/>
-    <w:lsdException w:name="Medium List 2 Accent 5" w:uiPriority="66"/>
-    <w:lsdException w:name="Medium Grid 1 Accent 5" w:uiPriority="67"/>
-    <w:lsdException w:name="Medium Grid 2 Accent 5" w:uiPriority="68"/>
-    <w:lsdException w:name="Medium Grid 3 Accent 5" w:uiPriority="69"/>
-    <w:lsdException w:name="Dark List Accent 5" w:uiPriority="70"/>
-    <w:lsdException w:name="Colorful Shading Accent 5" w:uiPriority="71"/>
-    <w:lsdException w:name="Colorful List Accent 5" w:uiPriority="72"/>
-    <w:lsdException w:name="Colorful Grid Accent 5" w:uiPriority="73"/>
-    <w:lsdException w:name="Light Shading Accent 6" w:uiPriority="60"/>
-    <w:lsdException w:name="Light List Accent 6" w:uiPriority="61"/>
-    <w:lsdException w:name="Light Grid Accent 6" w:uiPriority="62"/>
-    <w:lsdException w:name="Medium Shading 1 Accent 6" w:uiPriority="63"/>
-    <w:lsdException w:name="Medium Shading 2 Accent 6" w:uiPriority="64"/>
-    <w:lsdException w:name="Medium List 1 Accent 6" w:uiPriority="65"/>
-    <w:lsdException w:name="Medium List 2 Accent 6" w:uiPriority="66"/>
-    <w:lsdException w:name="Medium Grid 1 Accent 6" w:uiPriority="67"/>
-    <w:lsdException w:name="Medium Grid 2 Accent 6" w:uiPriority="68"/>
-    <w:lsdException w:name="Medium Grid 3 Accent 6" w:uiPriority="69"/>
-    <w:lsdException w:name="Dark List Accent 6" w:uiPriority="70"/>
-    <w:lsdException w:name="Colorful Shading Accent 6" w:uiPriority="71"/>
-    <w:lsdException w:name="Colorful List Accent 6" w:uiPriority="72"/>
-    <w:lsdException w:name="Colorful Grid Accent 6" w:uiPriority="73"/>
-    <w:lsdException w:name="Subtle Emphasis" w:uiPriority="19" w:qFormat="1"/>
-    <w:lsdException w:name="Intense Emphasis" w:uiPriority="21" w:qFormat="1"/>
-    <w:lsdException w:name="Subtle Reference" w:uiPriority="31" w:qFormat="1"/>
-    <w:lsdException w:name="Intense Reference" w:uiPriority="32" w:qFormat="1"/>
-    <w:lsdException w:name="Book Title" w:uiPriority="33" w:qFormat="1"/>
-    <w:lsdException w:name="Bibliography" w:semiHidden="1" w:uiPriority="37" w:unhideWhenUsed="1"/>
-    <w:lsdException w:name="TOC Heading" w:semiHidden="1" w:uiPriority="39" w:unhideWhenUsed="1" w:qFormat="1"/>
-    <w:lsdException w:name="Plain Table 1" w:uiPriority="41"/>
-    <w:lsdException w:name="Plain Table 2" w:uiPriority="42"/>
-    <w:lsdException w:name="Plain Table 3" w:uiPriority="43"/>
-    <w:lsdException w:name="Plain Table 4" w:uiPriority="44"/>
-    <w:lsdException w:name="Plain Table 5" w:uiPriority="45"/>
-    <w:lsdException w:name="Grid Table Light" w:uiPriority="40"/>
-    <w:lsdException w:name="Grid Table 1 Light" w:uiPriority="46"/>
-    <w:lsdException w:name="Grid Table 2" w:uiPriority="47"/>
-    <w:lsdException w:name="Grid Table 3" w:uiPriority="48"/>
-    <w:lsdException w:name="Grid Table 4" w:uiPriority="49"/>
-    <w:lsdException w:name="Grid Table 5 Dark" w:uiPriority="50"/>
-    <w:lsdException w:name="Grid Table 6 Colorful" w:uiPriority="51"/>
-    <w:lsdException w:name="Grid Table 7 Colorful" w:uiPriority="52"/>
-    <w:lsdException w:name="Grid Table 1 Light Accent 1" w:uiPriority="46"/>
-    <w:lsdException w:name="Grid Table 2 Accent 1" w:uiPriority="47"/>
-    <w:lsdException w:name="Grid Table 3 Accent 1" w:uiPriority="48"/>
-    <w:lsdException w:name="Grid Table 4 Accent 1" w:uiPriority="49"/>
-    <w:lsdException w:name="Grid Table 5 Dark Accent 1" w:uiPriority="50"/>
-    <w:lsdException w:name="Grid Table 6 Colorful Accent 1" w:uiPriority="51"/>
-    <w:lsdException w:name="Grid Table 7 Colorful Accent 1" w:uiPriority="52"/>
-    <w:lsdException w:name="Grid Table 1 Light Accent 2" w:uiPriority="46"/>
-    <w:lsdException w:name="Grid Table 2 Accent 2" w:uiPriority="47"/>
-    <w:lsdException w:name="Grid Table 3 Accent 2" w:uiPriority="48"/>
-    <w:lsdException w:name="Grid Table 4 Accent 2" w:uiPriority="49"/>
-    <w:lsdException w:name="Grid Table 5 Dark Accent 2" w:uiPriority="50"/>
-    <w:lsdException w:name="Grid Table 6 Colorful Accent 2" w:uiPriority="51"/>
-    <w:lsdException w:name="Grid Table 7 Colorful Accent 2" w:uiPriority="52"/>
-    <w:lsdException w:name="Grid Table 1 Light Accent 3" w:uiPriority="46"/>
-    <w:lsdException w:name="Grid Table 2 Accent 3" w:uiPriority="47"/>
-    <w:lsdException w:name="Grid Table 3 Accent 3" w:uiPriority="48"/>
-    <w:lsdException w:name="Grid Table 4 Accent 3" w:uiPriority="49"/>
-    <w:lsdException w:name="Grid Table 5 Dark Accent 3" w:uiPriority="50"/>
-    <w:lsdException w:name="Grid Table 6 Colorful Accent 3" w:uiPriority="51"/>
-    <w:lsdException w:name="Grid Table 7 Colorful Accent 3" w:uiPriority="52"/>
-    <w:lsdException w:name="Grid Table 1 Light Accent 4" w:uiPriority="46"/>
-    <w:lsdException w:name="Grid Table 2 Accent 4" w:uiPriority="47"/>
-    <w:lsdException w:name="Grid Table 3 Accent 4" w:uiPriority="48"/>
-    <w:lsdException w:name="Grid Table 4 Accent 4" w:uiPriority="49"/>
-    <w:lsdException w:name="Grid Table 5 Dark Accent 4" w:uiPriority="50"/>
-    <w:lsdException w:name="Grid Table 6 Colorful Accent 4" w:uiPriority="51"/>
-    <w:lsdException w:name="Grid Table 7 Colorful Accent 4" w:uiPriority="52"/>
-    <w:lsdException w:name="Grid Table 1 Light Accent 5" w:uiPriority="46"/>
-    <w:lsdException w:name="Grid Table 2 Accent 5" w:uiPriority="47"/>
-    <w:lsdException w:name="Grid Table 3 Accent 5" w:uiPriority="48"/>
-    <w:lsdException w:name="Grid Table 4 Accent 5" w:uiPriority="49"/>
-    <w:lsdException w:name="Grid Table 5 Dark Accent 5" w:uiPriority="50"/>
-    <w:lsdException w:name="Grid Table 6 Colorful Accent 5" w:uiPriority="51"/>
-    <w:lsdException w:name="Grid Table 7 Colorful Accent 5" w:uiPriority="52"/>
-    <w:lsdException w:name="Grid Table 1 Light Accent 6" w:uiPriority="46"/>
-    <w:lsdException w:name="Grid Table 2 Accent 6" w:uiPriority="47"/>
-    <w:lsdException w:name="Grid Table 3 Accent 6" w:uiPriority="48"/>
-    <w:lsdException w:name="Grid Table 4 Accent 6" w:uiPriority="49"/>
-    <w:lsdException w:name="Grid Table 5 Dark Accent 6" w:uiPriority="50"/>
-    <w:lsdException w:name="Grid Table 6 Colorful Accent 6" w:uiPriority="51"/>
-    <w:lsdException w:name="Grid Table 7 Colorful Accent 6" w:uiPriority="52"/>
-    <w:lsdException w:name="List Table 1 Light" w:uiPriority="46"/>
-    <w:lsdException w:name="List Table 2" w:uiPriority="47"/>
-    <w:lsdException w:name="List Table 3" w:uiPriority="48"/>
-    <w:lsdException w:name="List Table 4" w:uiPriority="49"/>
-    <w:lsdException w:name="List Table 5 Dark" w:uiPriority="50"/>
-    <w:lsdException w:name="List Table 6 Colorful" w:uiPriority="51"/>
-    <w:lsdException w:name="List Table 7 Colorful" w:uiPriority="52"/>
-    <w:lsdException w:name="List Table 1 Light Accent 1" w:uiPriority="46"/>
-    <w:lsdException w:name="List Table 2 Accent 1" w:uiPriority="47"/>
-    <w:lsdException w:name="List Table 3 Accent 1" w:uiPriority="48"/>
-    <w:lsdException w:name="List Table 4 Accent 1" w:uiPriority="49"/>
-    <w:lsdException w:name="List Table 5 Dark Accent 1" w:uiPriority="50"/>
-    <w:lsdException w:name="List Table 6 Colorful Accent 1" w:uiPriority="51"/>
-    <w:lsdException w:name="List Table 7 Colorful Accent 1" w:uiPriority="52"/>
-    <w:lsdException w:name="List Table 1 Light Accent 2" w:uiPriority="46"/>
-    <w:lsdException w:name="List Table 2 Accent 2" w:uiPriority="47"/>
-    <w:lsdException w:name="List Table 3 Accent 2" w:uiPriority="48"/>
-    <w:lsdException w:name="List Table 4 Accent 2" w:uiPriority="49"/>
-    <w:lsdException w:name="List Table 5 Dark Accent 2" w:uiPriority="50"/>
-    <w:lsdException w:name="List Table 6 Colorful Accent 2" w:uiPriority="51"/>
-    <w:lsdException w:name="List Table 7 Colorful Accent 2" w:uiPriority="52"/>
-    <w:lsdException w:name="List Table 1 Light Accent 3" w:uiPriority="46"/>
-    <w:lsdException w:name="List Table 2 Accent 3" w:uiPriority="47"/>
-    <w:lsdException w:name="List Table 3 Accent 3" w:uiPriority="48"/>
-    <w:lsdException w:name="List Table 4 Accent 3" w:uiPriority="49"/>
-    <w:lsdException w:name="List Table 5 Dark Accent 3" w:uiPriority="50"/>
-    <w:lsdException w:name="List Table 6 Colorful Accent 3" w:uiPriority="51"/>
-    <w:lsdException w:name="List Table 7 Colorful Accent 3" w:uiPriority="52"/>
-    <w:lsdException w:name="List Table 1 Light Accent 4" w:uiPriority="46"/>
-    <w:lsdException w:name="List Table 2 Accent 4" w:uiPriority="47"/>
-    <w:lsdException w:name="List Table 3 Accent 4" w:uiPriority="48"/>
-    <w:lsdException w:name="List Table 4 Accent 4" w:uiPriority="49"/>
-    <w:lsdException w:name="List Table 5 Dark Accent 4" w:uiPriority="50"/>
-    <w:lsdException w:name="List Table 6 Colorful Accent 4" w:uiPriority="51"/>
-    <w:lsdException w:name="List Table 7 Colorful Accent 4" w:uiPriority="52"/>
-    <w:lsdException w:name="List Table 1 Light Accent 5" w:uiPriority="46"/>
-    <w:lsdException w:name="List Table 2 Accent 5" w:uiPriority="47"/>
-    <w:lsdException w:name="List Table 3 Accent 5" w:uiPriority="48"/>
-    <w:lsdException w:name="List Table 4 Accent 5" w:uiPriority="49"/>
-    <w:lsdException w:name="List Table 5 Dark Accent 5" w:uiPriority="50"/>
-    <w:lsdException w:name="List Table 6 Colorful Accent 5" w:uiPriority="51"/>
-    <w:lsdException w:name="List Table 7 Colorful Accent 5" w:uiPriority="52"/>
-    <w:lsdException w:name="List Table 1 Light Accent 6" w:uiPriority="46"/>
-    <w:lsdException w:name="List Table 2 Accent 6" w:uiPriority="47"/>
-    <w:lsdException w:name="List Table 3 Accent 6" w:uiPriority="48"/>
-    <w:lsdException w:name="List Table 4 Accent 6" w:uiPriority="49"/>
-    <w:lsdException w:name="List Table 5 Dark Accent 6" w:uiPriority="50"/>
-    <w:lsdException w:name="List Table 6 Colorful Accent 6" w:uiPriority="51"/>
-    <w:lsdException w:name="List Table 7 Colorful Accent 6" w:uiPriority="52"/>
-    <w:lsdException w:name="Mention" w:semiHidden="1" w:unhideWhenUsed="1"/>
-    <w:lsdException w:name="Smart Hyperlink" w:semiHidden="1" w:unhideWhenUsed="1"/>
-    <w:lsdException w:name="Hashtag" w:semiHidden="1" w:unhideWhenUsed="1"/>
-    <w:lsdException w:name="Unresolved Mention" w:semiHidden="1" w:unhideWhenUsed="1"/>
-  </w:latentStyles>
-  <w:style w:type="paragraph" w:default="1" w:styleId="Normal">
-    <w:name w:val="Normal"/>
-    <w:qFormat/>
-  </w:style>
-  <w:style w:type="character" w:default="1" w:styleId="DefaultParagraphFont">
-    <w:name w:val="Default Paragraph Font"/>
-    <w:uiPriority w:val="1"/>
-    <w:semiHidden/>
-    <w:unhideWhenUsed/>
-  </w:style>
-  <w:style w:type="table" w:default="1" w:styleId="TableNormal">
-    <w:name w:val="Normal Table"/>
-    <w:uiPriority w:val="99"/>
-    <w:semiHidden/>
-    <w:unhideWhenUsed/>
-    <w:tblPr>
-      <w:tblInd w:w="0" w:type="dxa"/>
-      <w:tblCellMar>
-        <w:top w:w="0" w:type="dxa"/>
-        <w:left w:w="108" w:type="dxa"/>
-        <w:bottom w:w="0" w:type="dxa"/>
-        <w:right w:w="108" w:type="dxa"/>
-      </w:tblCellMar>
-    </w:tblPr>
-  </w:style>
-  <w:style w:type="numbering" w:default="1" w:styleId="NoList">
-    <w:name w:val="No List"/>
-    <w:uiPriority w:val="99"/>
-    <w:semiHidden/>
-    <w:unhideWhenUsed/>
-  </w:style>
-  <w:style w:type="table" w:styleId="TableGrid">
-    <w:name w:val="Table Grid"/>
-    <w:basedOn w:val="TableNormal"/>
-    <w:uiPriority w:val="39"/>
-    <w:rsid w:val="00AA5B2E"/>
-    <w:pPr>
-      <w:spacing w:after="0" w:line="240" w:lineRule="auto"/>
-    </w:pPr>
-    <w:tblPr>
-      <w:tblBorders>
-        <w:top w:val="single" w:sz="4" w:space="0" w:color="auto"/>
-        <w:left w:val="single" w:sz="4" w:space="0" w:color="auto"/>
-        <w:bottom w:val="single" w:sz="4" w:space="0" w:color="auto"/>
-        <w:right w:val="single" w:sz="4" w:space="0" w:color="auto"/>
-        <w:insideH w:val="single" w:sz="4" w:space="0" w:color="auto"/>
-        <w:insideV w:val="single" w:sz="4" w:space="0" w:color="auto"/>
-      </w:tblBorders>
-    </w:tblPr>
-  </w:style>
-  <w:style w:type="paragraph" w:styleId="ListParagraph">
-    <w:name w:val="List Paragraph"/>
-    <w:basedOn w:val="Normal"/>
-    <w:uiPriority w:val="34"/>
-    <w:qFormat/>
-    <w:rsid w:val="00AA5B2E"/>
-    <w:pPr>
-      <w:ind w:left="720"/>
-      <w:contextualSpacing/>
-    </w:pPr>
-  </w:style>
-  <w:style w:type="paragraph" w:styleId="Header">
-    <w:name w:val="header"/>
-    <w:basedOn w:val="Normal"/>
-    <w:link w:val="HeaderChar"/>
-    <w:uiPriority w:val="99"/>
-    <w:unhideWhenUsed/>
-    <w:rsid w:val="002C1870"/>
-    <w:pPr>
-      <w:tabs>
-        <w:tab w:val="center" w:pos="4680"/>
-        <w:tab w:val="right" w:pos="9360"/>
-      </w:tabs>
-      <w:spacing w:after="0" w:line="240" w:lineRule="auto"/>
-    </w:pPr>
-  </w:style>
-  <w:style w:type="character" w:customStyle="1" w:styleId="HeaderChar">
-    <w:name w:val="Header Char"/>
-    <w:basedOn w:val="DefaultParagraphFont"/>
-    <w:link w:val="Header"/>
-    <w:uiPriority w:val="99"/>
-    <w:rsid w:val="002C1870"/>
-  </w:style>
-  <w:style w:type="paragraph" w:styleId="Footer">
-    <w:name w:val="footer"/>
-    <w:basedOn w:val="Normal"/>
-    <w:link w:val="FooterChar"/>
-    <w:uiPriority w:val="99"/>
-    <w:unhideWhenUsed/>
-    <w:rsid w:val="002C1870"/>
-    <w:pPr>
-      <w:tabs>
-        <w:tab w:val="center" w:pos="4680"/>
-        <w:tab w:val="right" w:pos="9360"/>
-      </w:tabs>
-      <w:spacing w:after="0" w:line="240" w:lineRule="auto"/>
-    </w:pPr>
-  </w:style>
-  <w:style w:type="character" w:customStyle="1" w:styleId="FooterChar">
-    <w:name w:val="Footer Char"/>
-    <w:basedOn w:val="DefaultParagraphFont"/>
-    <w:link w:val="Footer"/>
-    <w:uiPriority w:val="99"/>
-    <w:rsid w:val="002C1870"/>
-  </w:style>
-  <w:style w:type="paragraph" w:styleId="NoSpacing">
-    <w:name w:val="No Spacing"/>
-    <w:link w:val="NoSpacingChar"/>
-    <w:uiPriority w:val="1"/>
-    <w:qFormat/>
-    <w:rsid w:val="0030156F"/>
-    <w:pPr>
-      <w:spacing w:after="0" w:line="240" w:lineRule="auto"/>
-    </w:pPr>
-    <w:rPr>
-      <w:rFonts w:eastAsiaTheme="minorEastAsia"/>
-    </w:rPr>
-  </w:style>
-  <w:style w:type="character" w:customStyle="1" w:styleId="NoSpacingChar">
-    <w:name w:val="No Spacing Char"/>
-    <w:basedOn w:val="DefaultParagraphFont"/>
-    <w:link w:val="NoSpacing"/>
-    <w:uiPriority w:val="1"/>
-    <w:rsid w:val="0030156F"/>
-    <w:rPr>
-      <w:rFonts w:eastAsiaTheme="minorEastAsia"/>
-    </w:rPr>
-  </w:style>
-</w:styles>
-</file>
-
-<file path=word/glossary/document.xml><?xml version="1.0" encoding="utf-8"?>
-<w:glossaryDocument xmlns:wpc="http://schemas.microsoft.com/office/word/2010/wordprocessingCanvas" xmlns:cx="http://schemas.microsoft.com/office/drawing/2014/chartex" xmlns:cx1="http://schemas.microsoft.com/office/drawing/2015/9/8/chartex" xmlns:cx2="http://schemas.microsoft.com/office/drawing/2015/10/21/chartex" xmlns:cx3="http://schemas.microsoft.com/office/drawing/2016/5/9/chartex" xmlns:cx4="http://schemas.microsoft.com/office/drawing/2016/5/10/chartex" xmlns:cx5="http://schemas.microsoft.com/office/drawing/2016/5/11/chartex" xmlns:cx6="http://schemas.microsoft.com/office/drawing/2016/5/12/chartex" xmlns:cx7="http://schemas.microsoft.com/office/drawing/2016/5/13/chartex" xmlns:cx8="http://schemas.microsoft.com/office/drawing/2016/5/14/chartex" xmlns:mc="http://schemas.openxmlformats.org/markup-compatibility/2006" xmlns:aink="http://schemas.microsoft.com/office/drawing/2016/ink" xmlns:am3d="http://schemas.microsoft.com/office/drawing/2017/model3d" xmlns:o="urn:schemas-microsoft-com:office:office" xmlns:r="http://schemas.openxmlformats.org/officeDocument/2006/relationships" xmlns:m="http://schemas.openxmlformats.org/officeDocument/2006/math" xmlns:v="urn:schemas-microsoft-com:vml" xmlns:wp14="http://schemas.microsoft.com/office/word/2010/wordprocessingDrawing" xmlns:wp="http://schemas.openxmlformats.org/drawingml/2006/wordprocessingDrawing" xmlns:w10="urn:schemas-microsoft-com:office:word" xmlns:w="http://schemas.openxmlformats.org/wordprocessingml/2006/main" xmlns:w14="http://schemas.microsoft.com/office/word/2010/wordml" xmlns:w15="http://schemas.microsoft.com/office/word/2012/wordml" xmlns:w16cid="http://schemas.microsoft.com/office/word/2016/wordml/cid" xmlns:w16se="http://schemas.microsoft.com/office/word/2015/wordml/symex" xmlns:wpg="http://schemas.microsoft.com/office/word/2010/wordprocessingGroup" xmlns:wpi="http://schemas.microsoft.com/office/word/2010/wordprocessingInk" xmlns:wne="http://schemas.microsoft.com/office/word/2006/wordml" xmlns:wps="http://schemas.microsoft.com/office/word/2010/wordprocessingShape" mc:Ignorable="w14 w15 w16se w16cid wp14"/>
-</file>
-
-<file path=word/glossary/fontTable.xml><?xml version="1.0" encoding="utf-8"?>
-<w:fonts xmlns:mc="http://schemas.openxmlformats.org/markup-compatibility/2006" xmlns:r="http://schemas.openxmlformats.org/officeDocument/2006/relationships" xmlns:w="http://schemas.openxmlformats.org/wordprocessingml/2006/main" xmlns:w14="http://schemas.microsoft.com/office/word/2010/wordml" xmlns:w15="http://schemas.microsoft.com/office/word/2012/wordml" xmlns:w16cid="http://schemas.microsoft.com/office/word/2016/wordml/cid" xmlns:w16se="http://schemas.microsoft.com/office/word/2015/wordml/symex" mc:Ignorable="w14 w15 w16se w16cid">
-  <w:font w:name="Calibri">
-    <w:panose1 w:val="020F0502020204030204"/>
-    <w:charset w:val="00"/>
-    <w:family w:val="swiss"/>
-    <w:pitch w:val="variable"/>
-    <w:sig w:usb0="E0002AFF" w:usb1="C000247B" w:usb2="00000009" w:usb3="00000000" w:csb0="000001FF" w:csb1="00000000"/>
-  </w:font>
-  <w:font w:name="Times New Roman">
-    <w:panose1 w:val="02020603050405020304"/>
-    <w:charset w:val="00"/>
-    <w:family w:val="roman"/>
-    <w:pitch w:val="variable"/>
-    <w:sig w:usb0="E0002EFF" w:usb1="C000785B" w:usb2="00000009" w:usb3="00000000" w:csb0="000001FF" w:csb1="00000000"/>
-  </w:font>
-  <w:font w:name="Calibri Light">
-    <w:panose1 w:val="020F0302020204030204"/>
-    <w:charset w:val="00"/>
-    <w:family w:val="swiss"/>
-    <w:pitch w:val="variable"/>
-    <w:sig w:usb0="E0002AFF" w:usb1="C000247B" w:usb2="00000009" w:usb3="00000000" w:csb0="000001FF" w:csb1="00000000"/>
-  </w:font>
-</w:fonts>
-</file>
-
-<file path=word/glossary/settings.xml><?xml version="1.0" encoding="utf-8"?>
-<w:settings xmlns:mc="http://schemas.openxmlformats.org/markup-compatibility/2006" xmlns:o="urn:schemas-microsoft-com:office:office" xmlns:r="http://schemas.openxmlformats.org/officeDocument/2006/relationships" xmlns:m="http://schemas.openxmlformats.org/officeDocument/2006/math" xmlns:v="urn:schemas-microsoft-com:vml" xmlns:w10="urn:schemas-microsoft-com:office:word" xmlns:w="http://schemas.openxmlformats.org/wordprocessingml/2006/main" xmlns:w14="http://schemas.microsoft.com/office/word/2010/wordml" xmlns:w15="http://schemas.microsoft.com/office/word/2012/wordml" xmlns:w16cid="http://schemas.microsoft.com/office/word/2016/wordml/cid" xmlns:w16se="http://schemas.microsoft.com/office/word/2015/wordml/symex" xmlns:sl="http://schemas.openxmlformats.org/schemaLibrary/2006/main" mc:Ignorable="w14 w15 w16se w16cid">
-  <w:view w:val="normal"/>
-  <w:defaultTabStop w:val="720"/>
-  <w:characterSpacingControl w:val="doNotCompress"/>
-  <w:compat>
-    <w:useFELayout/>
-    <w:compatSetting w:name="compatibilityMode" w:uri="http://schemas.microsoft.com/office/word" w:val="15"/>
-    <w:compatSetting w:name="overrideTableStyleFontSizeAndJustification" w:uri="http://schemas.microsoft.com/office/word" w:val="1"/>
-    <w:compatSetting w:name="enableOpenTypeFeatures" w:uri="http://schemas.microsoft.com/office/word" w:val="1"/>
-    <w:compatSetting w:name="doNotFlipMirrorIndents" w:uri="http://schemas.microsoft.com/office/word" w:val="1"/>
-    <w:compatSetting w:name="differentiateMultirowTableHeaders" w:uri="http://schemas.microsoft.com/office/word" w:val="1"/>
-    <w:compatSetting w:name="useWord2013TrackBottomHyphenation" w:uri="http://schemas.microsoft.com/office/word" w:val="0"/>
-  </w:compat>
-  <w:rsids>
-    <w:rsidRoot w:val="008D13C8"/>
-    <w:rsid w:val="00892646"/>
-    <w:rsid w:val="008D13C8"/>
-  </w:rsids>
-  <m:mathPr>
-    <m:mathFont m:val="Cambria Math"/>
-    <m:brkBin m:val="before"/>
-    <m:brkBinSub m:val="--"/>
-    <m:smallFrac m:val="0"/>
-    <m:dispDef/>
-    <m:lMargin m:val="0"/>
-    <m:rMargin m:val="0"/>
-    <m:defJc m:val="centerGroup"/>
-    <m:wrapIndent m:val="1440"/>
-    <m:intLim m:val="subSup"/>
-    <m:naryLim m:val="undOvr"/>
-  </m:mathPr>
-  <w:themeFontLang w:val="en-US"/>
-  <w:clrSchemeMapping w:bg1="light1" w:t1="dark1" w:bg2="light2" w:t2="dark2" w:accent1="accent1" w:accent2="accent2" w:accent3="accent3" w:accent4="accent4" w:accent5="accent5" w:accent6="accent6" w:hyperlink="hyperlink" w:followedHyperlink="followedHyperlink"/>
-  <w:decimalSymbol w:val="."/>
-  <w:listSeparator w:val=","/>
-  <w15:chartTrackingRefBased/>
-</w:settings>
-</file>
-
-<file path=word/glossary/styles.xml><?xml version="1.0" encoding="utf-8"?>
-<w:styles xmlns:mc="http://schemas.openxmlformats.org/markup-compatibility/2006" xmlns:r="http://schemas.openxmlformats.org/officeDocument/2006/relationships" xmlns:w="http://schemas.openxmlformats.org/wordprocessingml/2006/main" xmlns:w14="http://schemas.microsoft.com/office/word/2010/wordml" xmlns:w15="http://schemas.microsoft.com/office/word/2012/wordml" xmlns:w16cid="http://schemas.microsoft.com/office/word/2016/wordml/cid" xmlns:w16se="http://schemas.microsoft.com/office/word/2015/wordml/symex" mc:Ignorable="w14 w15 w16se w16cid">
-  <w:docDefaults>
-    <w:rPrDefault>
-      <w:rPr>
-        <w:rFonts w:asciiTheme="minorHAnsi" w:eastAsiaTheme="minorEastAsia" w:hAnsiTheme="minorHAnsi" w:cstheme="minorBidi"/>
         <w:sz w:val="22"/>
         <w:szCs w:val="22"/>
         <w:lang w:val="en-US" w:eastAsia="en-US" w:bidi="ar-SA"/>
@@ -3456,6 +3737,27 @@
     <w:name w:val="Normal"/>
     <w:qFormat/>
   </w:style>
+  <w:style w:type="paragraph" w:styleId="Heading1">
+    <w:name w:val="heading 1"/>
+    <w:basedOn w:val="Normal"/>
+    <w:next w:val="Normal"/>
+    <w:link w:val="Heading1Char"/>
+    <w:uiPriority w:val="9"/>
+    <w:qFormat/>
+    <w:rsid w:val="00140E2A"/>
+    <w:pPr>
+      <w:keepNext/>
+      <w:keepLines/>
+      <w:spacing w:before="240" w:after="0"/>
+      <w:outlineLvl w:val="0"/>
+    </w:pPr>
+    <w:rPr>
+      <w:rFonts w:asciiTheme="majorHAnsi" w:eastAsiaTheme="majorEastAsia" w:hAnsiTheme="majorHAnsi" w:cstheme="majorBidi"/>
+      <w:color w:val="2E74B5" w:themeColor="accent1" w:themeShade="BF"/>
+      <w:sz w:val="32"/>
+      <w:szCs w:val="32"/>
+    </w:rPr>
+  </w:style>
   <w:style w:type="character" w:default="1" w:styleId="DefaultParagraphFont">
     <w:name w:val="Default Paragraph Font"/>
     <w:uiPriority w:val="1"/>
@@ -3483,22 +3785,148 @@
     <w:semiHidden/>
     <w:unhideWhenUsed/>
   </w:style>
-  <w:style w:type="paragraph" w:customStyle="1" w:styleId="02AE779DEF41401D8BDF70DB7CE8FB88">
-    <w:name w:val="02AE779DEF41401D8BDF70DB7CE8FB88"/>
-    <w:rsid w:val="008D13C8"/>
+  <w:style w:type="table" w:styleId="TableGrid">
+    <w:name w:val="Table Grid"/>
+    <w:basedOn w:val="TableNormal"/>
+    <w:uiPriority w:val="39"/>
+    <w:rsid w:val="00AA5B2E"/>
+    <w:pPr>
+      <w:spacing w:after="0" w:line="240" w:lineRule="auto"/>
+    </w:pPr>
+    <w:tblPr>
+      <w:tblBorders>
+        <w:top w:val="single" w:sz="4" w:space="0" w:color="auto"/>
+        <w:left w:val="single" w:sz="4" w:space="0" w:color="auto"/>
+        <w:bottom w:val="single" w:sz="4" w:space="0" w:color="auto"/>
+        <w:right w:val="single" w:sz="4" w:space="0" w:color="auto"/>
+        <w:insideH w:val="single" w:sz="4" w:space="0" w:color="auto"/>
+        <w:insideV w:val="single" w:sz="4" w:space="0" w:color="auto"/>
+      </w:tblBorders>
+    </w:tblPr>
   </w:style>
-  <w:style w:type="paragraph" w:customStyle="1" w:styleId="963B72CD40E4416E832D06DCFA3413BE">
-    <w:name w:val="963B72CD40E4416E832D06DCFA3413BE"/>
-    <w:rsid w:val="008D13C8"/>
+  <w:style w:type="paragraph" w:styleId="ListParagraph">
+    <w:name w:val="List Paragraph"/>
+    <w:basedOn w:val="Normal"/>
+    <w:uiPriority w:val="34"/>
+    <w:qFormat/>
+    <w:rsid w:val="00AA5B2E"/>
+    <w:pPr>
+      <w:ind w:left="720"/>
+      <w:contextualSpacing/>
+    </w:pPr>
+  </w:style>
+  <w:style w:type="paragraph" w:styleId="Header">
+    <w:name w:val="header"/>
+    <w:basedOn w:val="Normal"/>
+    <w:link w:val="HeaderChar"/>
+    <w:uiPriority w:val="99"/>
+    <w:unhideWhenUsed/>
+    <w:rsid w:val="002C1870"/>
+    <w:pPr>
+      <w:tabs>
+        <w:tab w:val="center" w:pos="4680"/>
+        <w:tab w:val="right" w:pos="9360"/>
+      </w:tabs>
+      <w:spacing w:after="0" w:line="240" w:lineRule="auto"/>
+    </w:pPr>
+  </w:style>
+  <w:style w:type="character" w:customStyle="1" w:styleId="HeaderChar">
+    <w:name w:val="Header Char"/>
+    <w:basedOn w:val="DefaultParagraphFont"/>
+    <w:link w:val="Header"/>
+    <w:uiPriority w:val="99"/>
+    <w:rsid w:val="002C1870"/>
+  </w:style>
+  <w:style w:type="paragraph" w:styleId="Footer">
+    <w:name w:val="footer"/>
+    <w:basedOn w:val="Normal"/>
+    <w:link w:val="FooterChar"/>
+    <w:uiPriority w:val="99"/>
+    <w:unhideWhenUsed/>
+    <w:rsid w:val="002C1870"/>
+    <w:pPr>
+      <w:tabs>
+        <w:tab w:val="center" w:pos="4680"/>
+        <w:tab w:val="right" w:pos="9360"/>
+      </w:tabs>
+      <w:spacing w:after="0" w:line="240" w:lineRule="auto"/>
+    </w:pPr>
+  </w:style>
+  <w:style w:type="character" w:customStyle="1" w:styleId="FooterChar">
+    <w:name w:val="Footer Char"/>
+    <w:basedOn w:val="DefaultParagraphFont"/>
+    <w:link w:val="Footer"/>
+    <w:uiPriority w:val="99"/>
+    <w:rsid w:val="002C1870"/>
+  </w:style>
+  <w:style w:type="paragraph" w:styleId="NoSpacing">
+    <w:name w:val="No Spacing"/>
+    <w:link w:val="NoSpacingChar"/>
+    <w:uiPriority w:val="1"/>
+    <w:qFormat/>
+    <w:rsid w:val="0030156F"/>
+    <w:pPr>
+      <w:spacing w:after="0" w:line="240" w:lineRule="auto"/>
+    </w:pPr>
+    <w:rPr>
+      <w:rFonts w:eastAsiaTheme="minorEastAsia"/>
+    </w:rPr>
+  </w:style>
+  <w:style w:type="character" w:customStyle="1" w:styleId="NoSpacingChar">
+    <w:name w:val="No Spacing Char"/>
+    <w:basedOn w:val="DefaultParagraphFont"/>
+    <w:link w:val="NoSpacing"/>
+    <w:uiPriority w:val="1"/>
+    <w:rsid w:val="0030156F"/>
+    <w:rPr>
+      <w:rFonts w:eastAsiaTheme="minorEastAsia"/>
+    </w:rPr>
+  </w:style>
+  <w:style w:type="character" w:customStyle="1" w:styleId="Heading1Char">
+    <w:name w:val="Heading 1 Char"/>
+    <w:basedOn w:val="DefaultParagraphFont"/>
+    <w:link w:val="Heading1"/>
+    <w:uiPriority w:val="9"/>
+    <w:rsid w:val="00140E2A"/>
+    <w:rPr>
+      <w:rFonts w:asciiTheme="majorHAnsi" w:eastAsiaTheme="majorEastAsia" w:hAnsiTheme="majorHAnsi" w:cstheme="majorBidi"/>
+      <w:color w:val="2E74B5" w:themeColor="accent1" w:themeShade="BF"/>
+      <w:sz w:val="32"/>
+      <w:szCs w:val="32"/>
+    </w:rPr>
+  </w:style>
+  <w:style w:type="paragraph" w:styleId="Subtitle">
+    <w:name w:val="Subtitle"/>
+    <w:basedOn w:val="Normal"/>
+    <w:next w:val="Normal"/>
+    <w:link w:val="SubtitleChar"/>
+    <w:uiPriority w:val="11"/>
+    <w:qFormat/>
+    <w:rsid w:val="00D15A85"/>
+    <w:pPr>
+      <w:numPr>
+        <w:ilvl w:val="1"/>
+      </w:numPr>
+    </w:pPr>
+    <w:rPr>
+      <w:rFonts w:eastAsiaTheme="minorEastAsia"/>
+      <w:color w:val="5A5A5A" w:themeColor="text1" w:themeTint="A5"/>
+      <w:spacing w:val="15"/>
+    </w:rPr>
+  </w:style>
+  <w:style w:type="character" w:customStyle="1" w:styleId="SubtitleChar">
+    <w:name w:val="Subtitle Char"/>
+    <w:basedOn w:val="DefaultParagraphFont"/>
+    <w:link w:val="Subtitle"/>
+    <w:uiPriority w:val="11"/>
+    <w:rsid w:val="00D15A85"/>
+    <w:rPr>
+      <w:rFonts w:eastAsiaTheme="minorEastAsia"/>
+      <w:color w:val="5A5A5A" w:themeColor="text1" w:themeTint="A5"/>
+      <w:spacing w:val="15"/>
+    </w:rPr>
   </w:style>
 </w:styles>
-</file>
-
-<file path=word/glossary/webSettings.xml><?xml version="1.0" encoding="utf-8"?>
-<w:webSettings xmlns:mc="http://schemas.openxmlformats.org/markup-compatibility/2006" xmlns:r="http://schemas.openxmlformats.org/officeDocument/2006/relationships" xmlns:w="http://schemas.openxmlformats.org/wordprocessingml/2006/main" xmlns:w14="http://schemas.microsoft.com/office/word/2010/wordml" xmlns:w15="http://schemas.microsoft.com/office/word/2012/wordml" xmlns:w16cid="http://schemas.microsoft.com/office/word/2016/wordml/cid" xmlns:w16se="http://schemas.microsoft.com/office/word/2015/wordml/symex" mc:Ignorable="w14 w15 w16se w16cid">
-  <w:optimizeForBrowser/>
-  <w:allowPNG/>
-</w:webSettings>
 </file>
 
 <file path=word/theme/theme1.xml><?xml version="1.0" encoding="utf-8"?>

</xml_diff>